<commit_message>
Adding a {context} input directly to the system template and converting the whole ChatPromptTemplate to a string before use
</commit_message>
<xml_diff>
--- a/HelpDoc.docx
+++ b/HelpDoc.docx
@@ -199,7 +199,7 @@
           <w:numId w:val="0"/>
         </w:numPr>
       </w:pPr>
-      <w:bookmarkStart w:id="1" w:name="_Toc157588723"/>
+      <w:bookmarkStart w:id="1" w:name="_Toc157613507"/>
       <w:r>
         <w:t>Version History</w:t>
       </w:r>
@@ -720,7 +720,7 @@
           <w:b/>
         </w:rPr>
       </w:pPr>
-      <w:bookmarkStart w:id="2" w:name="_Toc157588724"/>
+      <w:bookmarkStart w:id="2" w:name="_Toc157613508"/>
       <w:r>
         <w:rPr>
           <w:rStyle w:val="Heading1Char"/>
@@ -771,7 +771,7 @@
           <w:r>
             <w:fldChar w:fldCharType="separate"/>
           </w:r>
-          <w:hyperlink w:anchor="_Toc157588723" w:history="1">
+          <w:hyperlink w:anchor="_Toc157613507" w:history="1">
             <w:r>
               <w:rPr>
                 <w:rStyle w:val="Hyperlink"/>
@@ -798,7 +798,7 @@
                 <w:noProof/>
                 <w:webHidden/>
               </w:rPr>
-              <w:instrText xml:space="preserve"> PAGEREF _Toc157588723 \h </w:instrText>
+              <w:instrText xml:space="preserve"> PAGEREF _Toc157613507 \h </w:instrText>
             </w:r>
             <w:r>
               <w:rPr>
@@ -843,7 +843,7 @@
               <w:szCs w:val="24"/>
             </w:rPr>
           </w:pPr>
-          <w:hyperlink w:anchor="_Toc157588724" w:history="1">
+          <w:hyperlink w:anchor="_Toc157613508" w:history="1">
             <w:r>
               <w:rPr>
                 <w:rStyle w:val="Hyperlink"/>
@@ -870,7 +870,7 @@
                 <w:noProof/>
                 <w:webHidden/>
               </w:rPr>
-              <w:instrText xml:space="preserve"> PAGEREF _Toc157588724 \h </w:instrText>
+              <w:instrText xml:space="preserve"> PAGEREF _Toc157613508 \h </w:instrText>
             </w:r>
             <w:r>
               <w:rPr>
@@ -905,7 +905,7 @@
           <w:pPr>
             <w:pStyle w:val="TOC1"/>
             <w:tabs>
-              <w:tab w:val="left" w:pos="720"/>
+              <w:tab w:val="left" w:pos="400"/>
               <w:tab w:val="right" w:leader="dot" w:pos="9710"/>
             </w:tabs>
             <w:rPr>
@@ -916,7 +916,7 @@
               <w:szCs w:val="24"/>
             </w:rPr>
           </w:pPr>
-          <w:hyperlink w:anchor="_Toc157588725" w:history="1">
+          <w:hyperlink w:anchor="_Toc157613509" w:history="1">
             <w:r>
               <w:rPr>
                 <w:rStyle w:val="Hyperlink"/>
@@ -960,7 +960,7 @@
                 <w:noProof/>
                 <w:webHidden/>
               </w:rPr>
-              <w:instrText xml:space="preserve"> PAGEREF _Toc157588725 \h </w:instrText>
+              <w:instrText xml:space="preserve"> PAGEREF _Toc157613509 \h </w:instrText>
             </w:r>
             <w:r>
               <w:rPr>
@@ -995,7 +995,7 @@
           <w:pPr>
             <w:pStyle w:val="TOC1"/>
             <w:tabs>
-              <w:tab w:val="left" w:pos="720"/>
+              <w:tab w:val="left" w:pos="400"/>
               <w:tab w:val="right" w:leader="dot" w:pos="9710"/>
             </w:tabs>
             <w:rPr>
@@ -1006,7 +1006,7 @@
               <w:szCs w:val="24"/>
             </w:rPr>
           </w:pPr>
-          <w:hyperlink w:anchor="_Toc157588726" w:history="1">
+          <w:hyperlink w:anchor="_Toc157613510" w:history="1">
             <w:r>
               <w:rPr>
                 <w:rStyle w:val="Hyperlink"/>
@@ -1050,7 +1050,7 @@
                 <w:noProof/>
                 <w:webHidden/>
               </w:rPr>
-              <w:instrText xml:space="preserve"> PAGEREF _Toc157588726 \h </w:instrText>
+              <w:instrText xml:space="preserve"> PAGEREF _Toc157613510 \h </w:instrText>
             </w:r>
             <w:r>
               <w:rPr>
@@ -1096,7 +1096,7 @@
               <w:szCs w:val="24"/>
             </w:rPr>
           </w:pPr>
-          <w:hyperlink w:anchor="_Toc157588727" w:history="1">
+          <w:hyperlink w:anchor="_Toc157613511" w:history="1">
             <w:r>
               <w:rPr>
                 <w:rStyle w:val="Hyperlink"/>
@@ -1140,7 +1140,7 @@
                 <w:noProof/>
                 <w:webHidden/>
               </w:rPr>
-              <w:instrText xml:space="preserve"> PAGEREF _Toc157588727 \h </w:instrText>
+              <w:instrText xml:space="preserve"> PAGEREF _Toc157613511 \h </w:instrText>
             </w:r>
             <w:r>
               <w:rPr>
@@ -1186,7 +1186,7 @@
               <w:szCs w:val="24"/>
             </w:rPr>
           </w:pPr>
-          <w:hyperlink w:anchor="_Toc157588728" w:history="1">
+          <w:hyperlink w:anchor="_Toc157613512" w:history="1">
             <w:r>
               <w:rPr>
                 <w:rStyle w:val="Hyperlink"/>
@@ -1230,7 +1230,7 @@
                 <w:noProof/>
                 <w:webHidden/>
               </w:rPr>
-              <w:instrText xml:space="preserve"> PAGEREF _Toc157588728 \h </w:instrText>
+              <w:instrText xml:space="preserve"> PAGEREF _Toc157613512 \h </w:instrText>
             </w:r>
             <w:r>
               <w:rPr>
@@ -1276,7 +1276,7 @@
               <w:szCs w:val="24"/>
             </w:rPr>
           </w:pPr>
-          <w:hyperlink w:anchor="_Toc157588729" w:history="1">
+          <w:hyperlink w:anchor="_Toc157613513" w:history="1">
             <w:r>
               <w:rPr>
                 <w:rStyle w:val="Hyperlink"/>
@@ -1320,7 +1320,7 @@
                 <w:noProof/>
                 <w:webHidden/>
               </w:rPr>
-              <w:instrText xml:space="preserve"> PAGEREF _Toc157588729 \h </w:instrText>
+              <w:instrText xml:space="preserve"> PAGEREF _Toc157613513 \h </w:instrText>
             </w:r>
             <w:r>
               <w:rPr>
@@ -1366,7 +1366,7 @@
               <w:szCs w:val="24"/>
             </w:rPr>
           </w:pPr>
-          <w:hyperlink w:anchor="_Toc157588730" w:history="1">
+          <w:hyperlink w:anchor="_Toc157613514" w:history="1">
             <w:r>
               <w:rPr>
                 <w:rStyle w:val="Hyperlink"/>
@@ -1410,7 +1410,7 @@
                 <w:noProof/>
                 <w:webHidden/>
               </w:rPr>
-              <w:instrText xml:space="preserve"> PAGEREF _Toc157588730 \h </w:instrText>
+              <w:instrText xml:space="preserve"> PAGEREF _Toc157613514 \h </w:instrText>
             </w:r>
             <w:r>
               <w:rPr>
@@ -1456,7 +1456,7 @@
               <w:szCs w:val="24"/>
             </w:rPr>
           </w:pPr>
-          <w:hyperlink w:anchor="_Toc157588731" w:history="1">
+          <w:hyperlink w:anchor="_Toc157613515" w:history="1">
             <w:r>
               <w:rPr>
                 <w:rStyle w:val="Hyperlink"/>
@@ -1500,7 +1500,7 @@
                 <w:noProof/>
                 <w:webHidden/>
               </w:rPr>
-              <w:instrText xml:space="preserve"> PAGEREF _Toc157588731 \h </w:instrText>
+              <w:instrText xml:space="preserve"> PAGEREF _Toc157613515 \h </w:instrText>
             </w:r>
             <w:r>
               <w:rPr>
@@ -1546,7 +1546,7 @@
               <w:szCs w:val="24"/>
             </w:rPr>
           </w:pPr>
-          <w:hyperlink w:anchor="_Toc157588732" w:history="1">
+          <w:hyperlink w:anchor="_Toc157613516" w:history="1">
             <w:r>
               <w:rPr>
                 <w:rStyle w:val="Hyperlink"/>
@@ -1590,7 +1590,7 @@
                 <w:noProof/>
                 <w:webHidden/>
               </w:rPr>
-              <w:instrText xml:space="preserve"> PAGEREF _Toc157588732 \h </w:instrText>
+              <w:instrText xml:space="preserve"> PAGEREF _Toc157613516 \h </w:instrText>
             </w:r>
             <w:r>
               <w:rPr>
@@ -1625,7 +1625,7 @@
           <w:pPr>
             <w:pStyle w:val="TOC1"/>
             <w:tabs>
-              <w:tab w:val="left" w:pos="720"/>
+              <w:tab w:val="left" w:pos="400"/>
               <w:tab w:val="right" w:leader="dot" w:pos="9710"/>
             </w:tabs>
             <w:rPr>
@@ -1636,7 +1636,7 @@
               <w:szCs w:val="24"/>
             </w:rPr>
           </w:pPr>
-          <w:hyperlink w:anchor="_Toc157588733" w:history="1">
+          <w:hyperlink w:anchor="_Toc157613517" w:history="1">
             <w:r>
               <w:rPr>
                 <w:rStyle w:val="Hyperlink"/>
@@ -1680,7 +1680,7 @@
                 <w:noProof/>
                 <w:webHidden/>
               </w:rPr>
-              <w:instrText xml:space="preserve"> PAGEREF _Toc157588733 \h </w:instrText>
+              <w:instrText xml:space="preserve"> PAGEREF _Toc157613517 \h </w:instrText>
             </w:r>
             <w:r>
               <w:rPr>
@@ -1715,7 +1715,7 @@
           <w:pPr>
             <w:pStyle w:val="TOC1"/>
             <w:tabs>
-              <w:tab w:val="left" w:pos="720"/>
+              <w:tab w:val="left" w:pos="400"/>
               <w:tab w:val="right" w:leader="dot" w:pos="9710"/>
             </w:tabs>
             <w:rPr>
@@ -1726,7 +1726,7 @@
               <w:szCs w:val="24"/>
             </w:rPr>
           </w:pPr>
-          <w:hyperlink w:anchor="_Toc157588734" w:history="1">
+          <w:hyperlink w:anchor="_Toc157613518" w:history="1">
             <w:r>
               <w:rPr>
                 <w:rStyle w:val="Hyperlink"/>
@@ -1770,7 +1770,7 @@
                 <w:noProof/>
                 <w:webHidden/>
               </w:rPr>
-              <w:instrText xml:space="preserve"> PAGEREF _Toc157588734 \h </w:instrText>
+              <w:instrText xml:space="preserve"> PAGEREF _Toc157613518 \h </w:instrText>
             </w:r>
             <w:r>
               <w:rPr>
@@ -1816,7 +1816,7 @@
               <w:szCs w:val="24"/>
             </w:rPr>
           </w:pPr>
-          <w:hyperlink w:anchor="_Toc157588735" w:history="1">
+          <w:hyperlink w:anchor="_Toc157613519" w:history="1">
             <w:r>
               <w:rPr>
                 <w:rStyle w:val="Hyperlink"/>
@@ -1860,7 +1860,7 @@
                 <w:noProof/>
                 <w:webHidden/>
               </w:rPr>
-              <w:instrText xml:space="preserve"> PAGEREF _Toc157588735 \h </w:instrText>
+              <w:instrText xml:space="preserve"> PAGEREF _Toc157613519 \h </w:instrText>
             </w:r>
             <w:r>
               <w:rPr>
@@ -1906,7 +1906,7 @@
               <w:szCs w:val="24"/>
             </w:rPr>
           </w:pPr>
-          <w:hyperlink w:anchor="_Toc157588736" w:history="1">
+          <w:hyperlink w:anchor="_Toc157613520" w:history="1">
             <w:r>
               <w:rPr>
                 <w:rStyle w:val="Hyperlink"/>
@@ -1950,7 +1950,7 @@
                 <w:noProof/>
                 <w:webHidden/>
               </w:rPr>
-              <w:instrText xml:space="preserve"> PAGEREF _Toc157588736 \h </w:instrText>
+              <w:instrText xml:space="preserve"> PAGEREF _Toc157613520 \h </w:instrText>
             </w:r>
             <w:r>
               <w:rPr>
@@ -1983,9 +1983,9 @@
         </w:p>
         <w:p>
           <w:pPr>
-            <w:pStyle w:val="TOC1"/>
+            <w:pStyle w:val="TOC3"/>
             <w:tabs>
-              <w:tab w:val="left" w:pos="720"/>
+              <w:tab w:val="left" w:pos="1200"/>
               <w:tab w:val="right" w:leader="dot" w:pos="9710"/>
             </w:tabs>
             <w:rPr>
@@ -1996,13 +1996,13 @@
               <w:szCs w:val="24"/>
             </w:rPr>
           </w:pPr>
-          <w:hyperlink w:anchor="_Toc157588737" w:history="1">
+          <w:hyperlink w:anchor="_Toc157613521" w:history="1">
             <w:r>
               <w:rPr>
                 <w:rStyle w:val="Hyperlink"/>
                 <w:noProof/>
               </w:rPr>
-              <w:t>5.</w:t>
+              <w:t>4.1.2.</w:t>
             </w:r>
             <w:r>
               <w:rPr>
@@ -2019,7 +2019,7 @@
                 <w:rStyle w:val="Hyperlink"/>
                 <w:noProof/>
               </w:rPr>
-              <w:t>Business Case FAQs</w:t>
+              <w:t>Demographic Tab</w:t>
             </w:r>
             <w:r>
               <w:rPr>
@@ -2040,7 +2040,7 @@
                 <w:noProof/>
                 <w:webHidden/>
               </w:rPr>
-              <w:instrText xml:space="preserve"> PAGEREF _Toc157588737 \h </w:instrText>
+              <w:instrText xml:space="preserve"> PAGEREF _Toc157613521 \h </w:instrText>
             </w:r>
             <w:r>
               <w:rPr>
@@ -2060,7 +2060,7 @@
                 <w:noProof/>
                 <w:webHidden/>
               </w:rPr>
-              <w:t>16</w:t>
+              <w:t>15</w:t>
             </w:r>
             <w:r>
               <w:rPr>
@@ -2073,9 +2073,9 @@
         </w:p>
         <w:p>
           <w:pPr>
-            <w:pStyle w:val="TOC1"/>
+            <w:pStyle w:val="TOC3"/>
             <w:tabs>
-              <w:tab w:val="left" w:pos="720"/>
+              <w:tab w:val="left" w:pos="1200"/>
               <w:tab w:val="right" w:leader="dot" w:pos="9710"/>
             </w:tabs>
             <w:rPr>
@@ -2086,13 +2086,13 @@
               <w:szCs w:val="24"/>
             </w:rPr>
           </w:pPr>
-          <w:hyperlink w:anchor="_Toc157588738" w:history="1">
+          <w:hyperlink w:anchor="_Toc157613522" w:history="1">
             <w:r>
               <w:rPr>
                 <w:rStyle w:val="Hyperlink"/>
                 <w:noProof/>
               </w:rPr>
-              <w:t>6.</w:t>
+              <w:t>4.1.3.</w:t>
             </w:r>
             <w:r>
               <w:rPr>
@@ -2109,7 +2109,7 @@
                 <w:rStyle w:val="Hyperlink"/>
                 <w:noProof/>
               </w:rPr>
-              <w:t>How-To Tutorials</w:t>
+              <w:t>Category Tab</w:t>
             </w:r>
             <w:r>
               <w:rPr>
@@ -2130,7 +2130,7 @@
                 <w:noProof/>
                 <w:webHidden/>
               </w:rPr>
-              <w:instrText xml:space="preserve"> PAGEREF _Toc157588738 \h </w:instrText>
+              <w:instrText xml:space="preserve"> PAGEREF _Toc157613522 \h </w:instrText>
             </w:r>
             <w:r>
               <w:rPr>
@@ -2150,7 +2150,7 @@
                 <w:noProof/>
                 <w:webHidden/>
               </w:rPr>
-              <w:t>16</w:t>
+              <w:t>18</w:t>
             </w:r>
             <w:r>
               <w:rPr>
@@ -2165,7 +2165,7 @@
           <w:pPr>
             <w:pStyle w:val="TOC1"/>
             <w:tabs>
-              <w:tab w:val="left" w:pos="720"/>
+              <w:tab w:val="left" w:pos="400"/>
               <w:tab w:val="right" w:leader="dot" w:pos="9710"/>
             </w:tabs>
             <w:rPr>
@@ -2176,13 +2176,13 @@
               <w:szCs w:val="24"/>
             </w:rPr>
           </w:pPr>
-          <w:hyperlink w:anchor="_Toc157588739" w:history="1">
+          <w:hyperlink w:anchor="_Toc157613523" w:history="1">
             <w:r>
               <w:rPr>
                 <w:rStyle w:val="Hyperlink"/>
                 <w:noProof/>
               </w:rPr>
-              <w:t>7.</w:t>
+              <w:t>5.</w:t>
             </w:r>
             <w:r>
               <w:rPr>
@@ -2199,6 +2199,186 @@
                 <w:rStyle w:val="Hyperlink"/>
                 <w:noProof/>
               </w:rPr>
+              <w:t>Business Case FAQs</w:t>
+            </w:r>
+            <w:r>
+              <w:rPr>
+                <w:noProof/>
+                <w:webHidden/>
+              </w:rPr>
+              <w:tab/>
+            </w:r>
+            <w:r>
+              <w:rPr>
+                <w:noProof/>
+                <w:webHidden/>
+              </w:rPr>
+              <w:fldChar w:fldCharType="begin"/>
+            </w:r>
+            <w:r>
+              <w:rPr>
+                <w:noProof/>
+                <w:webHidden/>
+              </w:rPr>
+              <w:instrText xml:space="preserve"> PAGEREF _Toc157613523 \h </w:instrText>
+            </w:r>
+            <w:r>
+              <w:rPr>
+                <w:noProof/>
+                <w:webHidden/>
+              </w:rPr>
+            </w:r>
+            <w:r>
+              <w:rPr>
+                <w:noProof/>
+                <w:webHidden/>
+              </w:rPr>
+              <w:fldChar w:fldCharType="separate"/>
+            </w:r>
+            <w:r>
+              <w:rPr>
+                <w:noProof/>
+                <w:webHidden/>
+              </w:rPr>
+              <w:t>18</w:t>
+            </w:r>
+            <w:r>
+              <w:rPr>
+                <w:noProof/>
+                <w:webHidden/>
+              </w:rPr>
+              <w:fldChar w:fldCharType="end"/>
+            </w:r>
+          </w:hyperlink>
+        </w:p>
+        <w:p>
+          <w:pPr>
+            <w:pStyle w:val="TOC1"/>
+            <w:tabs>
+              <w:tab w:val="left" w:pos="400"/>
+              <w:tab w:val="right" w:leader="dot" w:pos="9710"/>
+            </w:tabs>
+            <w:rPr>
+              <w:rFonts w:eastAsiaTheme="minorEastAsia"/>
+              <w:noProof/>
+              <w:kern w:val="2"/>
+              <w:sz w:val="24"/>
+              <w:szCs w:val="24"/>
+            </w:rPr>
+          </w:pPr>
+          <w:hyperlink w:anchor="_Toc157613524" w:history="1">
+            <w:r>
+              <w:rPr>
+                <w:rStyle w:val="Hyperlink"/>
+                <w:noProof/>
+              </w:rPr>
+              <w:t>6.</w:t>
+            </w:r>
+            <w:r>
+              <w:rPr>
+                <w:rFonts w:eastAsiaTheme="minorEastAsia"/>
+                <w:noProof/>
+                <w:kern w:val="2"/>
+                <w:sz w:val="24"/>
+                <w:szCs w:val="24"/>
+              </w:rPr>
+              <w:tab/>
+            </w:r>
+            <w:r>
+              <w:rPr>
+                <w:rStyle w:val="Hyperlink"/>
+                <w:noProof/>
+              </w:rPr>
+              <w:t>How-To Tutorials</w:t>
+            </w:r>
+            <w:r>
+              <w:rPr>
+                <w:noProof/>
+                <w:webHidden/>
+              </w:rPr>
+              <w:tab/>
+            </w:r>
+            <w:r>
+              <w:rPr>
+                <w:noProof/>
+                <w:webHidden/>
+              </w:rPr>
+              <w:fldChar w:fldCharType="begin"/>
+            </w:r>
+            <w:r>
+              <w:rPr>
+                <w:noProof/>
+                <w:webHidden/>
+              </w:rPr>
+              <w:instrText xml:space="preserve"> PAGEREF _Toc157613524 \h </w:instrText>
+            </w:r>
+            <w:r>
+              <w:rPr>
+                <w:noProof/>
+                <w:webHidden/>
+              </w:rPr>
+            </w:r>
+            <w:r>
+              <w:rPr>
+                <w:noProof/>
+                <w:webHidden/>
+              </w:rPr>
+              <w:fldChar w:fldCharType="separate"/>
+            </w:r>
+            <w:r>
+              <w:rPr>
+                <w:noProof/>
+                <w:webHidden/>
+              </w:rPr>
+              <w:t>18</w:t>
+            </w:r>
+            <w:r>
+              <w:rPr>
+                <w:noProof/>
+                <w:webHidden/>
+              </w:rPr>
+              <w:fldChar w:fldCharType="end"/>
+            </w:r>
+          </w:hyperlink>
+        </w:p>
+        <w:p>
+          <w:pPr>
+            <w:pStyle w:val="TOC1"/>
+            <w:tabs>
+              <w:tab w:val="left" w:pos="400"/>
+              <w:tab w:val="right" w:leader="dot" w:pos="9710"/>
+            </w:tabs>
+            <w:rPr>
+              <w:rFonts w:eastAsiaTheme="minorEastAsia"/>
+              <w:noProof/>
+              <w:kern w:val="2"/>
+              <w:sz w:val="24"/>
+              <w:szCs w:val="24"/>
+            </w:rPr>
+          </w:pPr>
+          <w:hyperlink w:anchor="_Toc157613525" w:history="1">
+            <w:r>
+              <w:rPr>
+                <w:rStyle w:val="Hyperlink"/>
+                <w:noProof/>
+              </w:rPr>
+              <w:t>7.</w:t>
+            </w:r>
+            <w:r>
+              <w:rPr>
+                <w:rFonts w:eastAsiaTheme="minorEastAsia"/>
+                <w:noProof/>
+                <w:kern w:val="2"/>
+                <w:sz w:val="24"/>
+                <w:szCs w:val="24"/>
+              </w:rPr>
+              <w:tab/>
+            </w:r>
+            <w:r>
+              <w:rPr>
+                <w:rStyle w:val="Hyperlink"/>
+                <w:noProof/>
+              </w:rPr>
               <w:t>References</w:t>
             </w:r>
             <w:r>
@@ -2220,7 +2400,7 @@
                 <w:noProof/>
                 <w:webHidden/>
               </w:rPr>
-              <w:instrText xml:space="preserve"> PAGEREF _Toc157588739 \h </w:instrText>
+              <w:instrText xml:space="preserve"> PAGEREF _Toc157613525 \h </w:instrText>
             </w:r>
             <w:r>
               <w:rPr>
@@ -2240,7 +2420,7 @@
                 <w:noProof/>
                 <w:webHidden/>
               </w:rPr>
-              <w:t>16</w:t>
+              <w:t>19</w:t>
             </w:r>
             <w:r>
               <w:rPr>
@@ -2285,7 +2465,7 @@
       <w:pPr>
         <w:pStyle w:val="Heading1"/>
       </w:pPr>
-      <w:bookmarkStart w:id="3" w:name="_Toc157588725"/>
+      <w:bookmarkStart w:id="3" w:name="_Toc157613509"/>
       <w:r>
         <w:lastRenderedPageBreak/>
         <w:t xml:space="preserve">Purpose of the </w:t>
@@ -2338,7 +2518,7 @@
       <w:pPr>
         <w:pStyle w:val="Heading1"/>
       </w:pPr>
-      <w:bookmarkStart w:id="4" w:name="_Toc157588726"/>
+      <w:bookmarkStart w:id="4" w:name="_Toc157613510"/>
       <w:r>
         <w:t xml:space="preserve">About the </w:t>
       </w:r>
@@ -2392,7 +2572,7 @@
       <w:pPr>
         <w:pStyle w:val="Heading2"/>
       </w:pPr>
-      <w:bookmarkStart w:id="6" w:name="_Toc157588727"/>
+      <w:bookmarkStart w:id="6" w:name="_Toc157613511"/>
       <w:r>
         <w:t>Geography</w:t>
       </w:r>
@@ -2415,7 +2595,7 @@
       <w:pPr>
         <w:pStyle w:val="Heading2"/>
       </w:pPr>
-      <w:bookmarkStart w:id="7" w:name="_Toc157588728"/>
+      <w:bookmarkStart w:id="7" w:name="_Toc157613512"/>
       <w:r>
         <w:t>Scope</w:t>
       </w:r>
@@ -2462,7 +2642,7 @@
       <w:pPr>
         <w:pStyle w:val="Heading2"/>
       </w:pPr>
-      <w:bookmarkStart w:id="8" w:name="_Toc157588729"/>
+      <w:bookmarkStart w:id="8" w:name="_Toc157613513"/>
       <w:r>
         <w:t>Data Source</w:t>
       </w:r>
@@ -2552,7 +2732,7 @@
       <w:pPr>
         <w:pStyle w:val="Heading2"/>
       </w:pPr>
-      <w:bookmarkStart w:id="9" w:name="_Toc157588730"/>
+      <w:bookmarkStart w:id="9" w:name="_Toc157613514"/>
       <w:r>
         <w:lastRenderedPageBreak/>
         <w:t>Business Rules &amp; Assumptions</w:t>
@@ -2630,7 +2810,7 @@
       <w:pPr>
         <w:pStyle w:val="Heading2"/>
       </w:pPr>
-      <w:bookmarkStart w:id="10" w:name="_Toc157588731"/>
+      <w:bookmarkStart w:id="10" w:name="_Toc157613515"/>
       <w:r>
         <w:t>Prerequisites</w:t>
       </w:r>
@@ -2805,7 +2985,7 @@
       <w:pPr>
         <w:pStyle w:val="Heading2"/>
       </w:pPr>
-      <w:bookmarkStart w:id="11" w:name="_Toc157588732"/>
+      <w:bookmarkStart w:id="11" w:name="_Toc157613516"/>
       <w:r>
         <w:t>Key Stakeholders</w:t>
       </w:r>
@@ -3156,7 +3336,7 @@
       <w:pPr>
         <w:pStyle w:val="Heading1"/>
       </w:pPr>
-      <w:bookmarkStart w:id="12" w:name="_Toc157588733"/>
+      <w:bookmarkStart w:id="12" w:name="_Toc157613517"/>
       <w:r>
         <w:lastRenderedPageBreak/>
         <w:t>Architecture Diagram</w:t>
@@ -3225,7 +3405,7 @@
       <w:pPr>
         <w:pStyle w:val="Heading1"/>
       </w:pPr>
-      <w:bookmarkStart w:id="13" w:name="_Toc157588734"/>
+      <w:bookmarkStart w:id="13" w:name="_Toc157613518"/>
       <w:r>
         <w:t>Elements</w:t>
       </w:r>
@@ -3236,7 +3416,13 @@
         <w:t>Th</w:t>
       </w:r>
       <w:r>
-        <w:t xml:space="preserve">e purpose of this section is to identify and define the report controls and navigation </w:t>
+        <w:t xml:space="preserve">e purpose of this </w:t>
+      </w:r>
+      <w:r>
+        <w:t>page</w:t>
+      </w:r>
+      <w:r>
+        <w:t xml:space="preserve"> is to identify and define the report controls and navigation </w:t>
       </w:r>
       <w:r>
         <w:t>controls</w:t>
@@ -3250,7 +3436,7 @@
       <w:pPr>
         <w:pStyle w:val="Heading2"/>
       </w:pPr>
-      <w:bookmarkStart w:id="14" w:name="_Toc157588735"/>
+      <w:bookmarkStart w:id="14" w:name="_Toc157613519"/>
       <w:commentRangeStart w:id="15"/>
       <w:commentRangeStart w:id="16"/>
       <w:r>
@@ -3321,7 +3507,13 @@
     <w:p/>
     <w:p>
       <w:r>
-        <w:t>These tabs contain a set of filters that are grouped into the following categories:</w:t>
+        <w:t>These</w:t>
+      </w:r>
+      <w:r>
+        <w:t xml:space="preserve"> Outlet Query Tool</w:t>
+      </w:r>
+      <w:r>
+        <w:t xml:space="preserve"> tabs contain a set of filters that are grouped into the following categories:</w:t>
       </w:r>
     </w:p>
     <w:p>
@@ -3335,6 +3527,9 @@
       <w:r>
         <w:t>Outlet</w:t>
       </w:r>
+      <w:r>
+        <w:t xml:space="preserve"> Tab</w:t>
+      </w:r>
     </w:p>
     <w:p>
       <w:pPr>
@@ -3347,6 +3542,9 @@
       <w:r>
         <w:t>Demographic</w:t>
       </w:r>
+      <w:r>
+        <w:t xml:space="preserve"> Tab</w:t>
+      </w:r>
     </w:p>
     <w:p>
       <w:pPr>
@@ -3359,6 +3557,9 @@
       <w:r>
         <w:t>Category</w:t>
       </w:r>
+      <w:r>
+        <w:t xml:space="preserve"> Tab</w:t>
+      </w:r>
     </w:p>
     <w:p>
       <w:pPr>
@@ -3371,6 +3572,9 @@
       <w:r>
         <w:t>Brand</w:t>
       </w:r>
+      <w:r>
+        <w:t xml:space="preserve"> Tab</w:t>
+      </w:r>
     </w:p>
     <w:p>
       <w:pPr>
@@ -3383,6 +3587,9 @@
       <w:r>
         <w:t>Product</w:t>
       </w:r>
+      <w:r>
+        <w:t xml:space="preserve"> Tab</w:t>
+      </w:r>
     </w:p>
     <w:p>
       <w:pPr>
@@ -3395,6 +3602,9 @@
       <w:r>
         <w:t>Pack Group</w:t>
       </w:r>
+      <w:r>
+        <w:t xml:space="preserve"> Tab</w:t>
+      </w:r>
     </w:p>
     <w:p>
       <w:pPr>
@@ -3407,6 +3617,9 @@
       <w:r>
         <w:t>Flavor Group</w:t>
       </w:r>
+      <w:r>
+        <w:t xml:space="preserve"> Tab</w:t>
+      </w:r>
     </w:p>
     <w:p>
       <w:pPr>
@@ -3420,6 +3633,9 @@
         <w:t>Summary</w:t>
       </w:r>
       <w:r>
+        <w:t xml:space="preserve"> Tab</w:t>
+      </w:r>
+      <w:r>
         <w:t>*</w:t>
       </w:r>
     </w:p>
@@ -3450,12 +3666,19 @@
         <w:t xml:space="preserve"> </w:t>
       </w:r>
     </w:p>
-    <w:p/>
+    <w:p>
+      <w:pPr>
+        <w:spacing w:before="0" w:after="200" w:line="276" w:lineRule="auto"/>
+      </w:pPr>
+      <w:r>
+        <w:br w:type="page"/>
+      </w:r>
+    </w:p>
     <w:p>
       <w:pPr>
         <w:pStyle w:val="Heading3"/>
       </w:pPr>
-      <w:bookmarkStart w:id="17" w:name="_Toc157588736"/>
+      <w:bookmarkStart w:id="17" w:name="_Toc157613520"/>
       <w:commentRangeStart w:id="18"/>
       <w:r>
         <w:lastRenderedPageBreak/>
@@ -4424,17 +4647,8 @@
       <w:r>
         <w:t xml:space="preserve"> </w:t>
       </w:r>
-      <w:commentRangeStart w:id="20"/>
-      <w:r>
-        <w:t>section</w:t>
-      </w:r>
-      <w:commentRangeEnd w:id="20"/>
-      <w:r>
-        <w:rPr>
-          <w:rStyle w:val="CommentReference"/>
-          <w:kern w:val="18"/>
-        </w:rPr>
-        <w:commentReference w:id="20"/>
+      <w:r>
+        <w:t>page</w:t>
       </w:r>
       <w:r>
         <w:t xml:space="preserve"> of the Outlet tab</w:t>
@@ -4571,7 +4785,13 @@
         <w:t xml:space="preserve">Region </w:t>
       </w:r>
       <w:r>
-        <w:t>is located on the first section of the Outlet tab, in the first column.</w:t>
+        <w:t xml:space="preserve">is located on the first </w:t>
+      </w:r>
+      <w:r>
+        <w:t>page</w:t>
+      </w:r>
+      <w:r>
+        <w:t xml:space="preserve"> of the Outlet tab, in the first column.</w:t>
       </w:r>
     </w:p>
     <w:p/>
@@ -4655,7 +4875,13 @@
         </w:numPr>
       </w:pPr>
       <w:r>
-        <w:t>Sales Center is located on the first section of the Outlet tab, in the first column.</w:t>
+        <w:t xml:space="preserve">Sales Center is located on the first </w:t>
+      </w:r>
+      <w:r>
+        <w:t>page</w:t>
+      </w:r>
+      <w:r>
+        <w:t xml:space="preserve"> of the Outlet tab, in the first column.</w:t>
       </w:r>
     </w:p>
     <w:p/>
@@ -4750,22 +4976,27 @@
         </w:numPr>
       </w:pPr>
       <w:r>
+        <w:t xml:space="preserve">Bottler </w:t>
+      </w:r>
+      <w:r>
+        <w:t>Branch</w:t>
+      </w:r>
+      <w:r>
+        <w:t xml:space="preserve"> is located on the first </w:t>
+      </w:r>
+      <w:r>
+        <w:t>page</w:t>
+      </w:r>
+      <w:r>
+        <w:t xml:space="preserve"> of the Outlet tab, in the first column.</w:t>
+      </w:r>
+    </w:p>
+    <w:p>
+      <w:pPr>
+        <w:pStyle w:val="Style4"/>
+      </w:pPr>
+      <w:r>
         <w:lastRenderedPageBreak/>
-        <w:t xml:space="preserve">Bottler </w:t>
-      </w:r>
-      <w:r>
-        <w:t>Branch</w:t>
-      </w:r>
-      <w:r>
-        <w:t xml:space="preserve"> is located on the first section of the Outlet tab, in the first column.</w:t>
-      </w:r>
-    </w:p>
-    <w:p/>
-    <w:p>
-      <w:pPr>
-        <w:pStyle w:val="Style4"/>
-      </w:pPr>
-      <w:r>
         <w:t>Banner</w:t>
       </w:r>
     </w:p>
@@ -4846,7 +5077,13 @@
         </w:numPr>
       </w:pPr>
       <w:r>
-        <w:t>Banner is located on the first section of the Outlet tab, in the second column.</w:t>
+        <w:t xml:space="preserve">Banner is located on the first </w:t>
+      </w:r>
+      <w:r>
+        <w:t>page</w:t>
+      </w:r>
+      <w:r>
+        <w:t xml:space="preserve"> of the Outlet tab, in the second column.</w:t>
       </w:r>
     </w:p>
     <w:p/>
@@ -4935,7 +5172,13 @@
         </w:numPr>
       </w:pPr>
       <w:r>
-        <w:t>Customer is located on the first section of the Outlet tab, in the second column.</w:t>
+        <w:t xml:space="preserve">Customer is located on the first </w:t>
+      </w:r>
+      <w:r>
+        <w:t>page</w:t>
+      </w:r>
+      <w:r>
+        <w:t xml:space="preserve"> of the Outlet tab, in the second column.</w:t>
       </w:r>
     </w:p>
     <w:p/>
@@ -5023,7 +5266,13 @@
         </w:numPr>
       </w:pPr>
       <w:r>
-        <w:t>NRS Designation is located on the first section of the Outlet tab, in the second column.</w:t>
+        <w:t xml:space="preserve">NRS Designation is located on the first </w:t>
+      </w:r>
+      <w:r>
+        <w:t>page</w:t>
+      </w:r>
+      <w:r>
+        <w:t xml:space="preserve"> of the Outlet tab, in the second column.</w:t>
       </w:r>
     </w:p>
     <w:p/>
@@ -5112,7 +5361,13 @@
         </w:numPr>
       </w:pPr>
       <w:r>
-        <w:t>Channel is located on the first section of the Outlet tab, in the second column.</w:t>
+        <w:t xml:space="preserve">Channel is located on the first </w:t>
+      </w:r>
+      <w:r>
+        <w:t>page</w:t>
+      </w:r>
+      <w:r>
+        <w:t xml:space="preserve"> of the Outlet tab, in the second column.</w:t>
       </w:r>
     </w:p>
     <w:p/>
@@ -5121,7 +5376,6 @@
         <w:pStyle w:val="Style4"/>
       </w:pPr>
       <w:r>
-        <w:lastRenderedPageBreak/>
         <w:t>Sub Channel</w:t>
       </w:r>
     </w:p>
@@ -5202,7 +5456,14 @@
         </w:numPr>
       </w:pPr>
       <w:r>
-        <w:t>Sub Channel is located on the first section of the Outlet tab, in the second column.</w:t>
+        <w:lastRenderedPageBreak/>
+        <w:t xml:space="preserve">Sub Channel is located on the first </w:t>
+      </w:r>
+      <w:r>
+        <w:t>page</w:t>
+      </w:r>
+      <w:r>
+        <w:t xml:space="preserve"> of the Outlet tab, in the second column.</w:t>
       </w:r>
     </w:p>
     <w:p/>
@@ -5291,7 +5552,13 @@
         </w:numPr>
       </w:pPr>
       <w:r>
-        <w:t>Outlet By Name is located on the first section of the Outlet tab, in the third column.</w:t>
+        <w:t xml:space="preserve">Outlet By Name is located on the first </w:t>
+      </w:r>
+      <w:r>
+        <w:t>page</w:t>
+      </w:r>
+      <w:r>
+        <w:t xml:space="preserve"> of the Outlet tab, in the third column.</w:t>
       </w:r>
     </w:p>
     <w:p/>
@@ -5380,7 +5647,13 @@
         </w:numPr>
       </w:pPr>
       <w:r>
-        <w:t>Delivery Point ID is located on the first section of the Outlet tab, in the third column.</w:t>
+        <w:t xml:space="preserve">Delivery Point ID is located on the first </w:t>
+      </w:r>
+      <w:r>
+        <w:t>page</w:t>
+      </w:r>
+      <w:r>
+        <w:t xml:space="preserve"> of the Outlet tab, in the third column.</w:t>
       </w:r>
     </w:p>
     <w:p/>
@@ -5469,7 +5742,13 @@
         </w:numPr>
       </w:pPr>
       <w:r>
-        <w:t>City is located on the first section of the Outlet tab, in the third column.</w:t>
+        <w:t xml:space="preserve">City is located on the first </w:t>
+      </w:r>
+      <w:r>
+        <w:t>page</w:t>
+      </w:r>
+      <w:r>
+        <w:t xml:space="preserve"> of the Outlet tab, in the third column.</w:t>
       </w:r>
     </w:p>
     <w:p/>
@@ -5478,7 +5757,6 @@
         <w:pStyle w:val="Style4"/>
       </w:pPr>
       <w:r>
-        <w:lastRenderedPageBreak/>
         <w:t>State</w:t>
       </w:r>
     </w:p>
@@ -5559,7 +5837,13 @@
         </w:numPr>
       </w:pPr>
       <w:r>
-        <w:t>State is located on the first section of the Outlet tab, in the third column.</w:t>
+        <w:t xml:space="preserve">State is located on the first </w:t>
+      </w:r>
+      <w:r>
+        <w:t>page</w:t>
+      </w:r>
+      <w:r>
+        <w:t xml:space="preserve"> of the Outlet tab, in the third column.</w:t>
       </w:r>
     </w:p>
     <w:p/>
@@ -5568,6 +5852,7 @@
         <w:pStyle w:val="Style4"/>
       </w:pPr>
       <w:r>
+        <w:lastRenderedPageBreak/>
         <w:t>Zip Code</w:t>
       </w:r>
     </w:p>
@@ -5648,7 +5933,13 @@
         </w:numPr>
       </w:pPr>
       <w:r>
-        <w:t>Zip Code is located on the first section of the Outlet tab, in the third column.</w:t>
+        <w:t xml:space="preserve">Zip Code is located on the first </w:t>
+      </w:r>
+      <w:r>
+        <w:t>page</w:t>
+      </w:r>
+      <w:r>
+        <w:t xml:space="preserve"> of the Outlet tab, in the third column.</w:t>
       </w:r>
     </w:p>
     <w:p/>
@@ -5743,7 +6034,13 @@
         <w:t>second</w:t>
       </w:r>
       <w:r>
-        <w:t xml:space="preserve"> section of the Outlet tab, in the first column.</w:t>
+        <w:t xml:space="preserve"> </w:t>
+      </w:r>
+      <w:r>
+        <w:t>page</w:t>
+      </w:r>
+      <w:r>
+        <w:t xml:space="preserve"> of the Outlet tab, in the first column.</w:t>
       </w:r>
     </w:p>
     <w:p/>
@@ -5847,7 +6144,13 @@
         <w:t xml:space="preserve">is </w:t>
       </w:r>
       <w:r>
-        <w:t>located on the second section of the Outlet tab, in the first column.</w:t>
+        <w:t xml:space="preserve">located on the second </w:t>
+      </w:r>
+      <w:r>
+        <w:t>page</w:t>
+      </w:r>
+      <w:r>
+        <w:t xml:space="preserve"> of the Outlet tab, in the first column.</w:t>
       </w:r>
     </w:p>
     <w:p>
@@ -5865,7 +6168,6 @@
         <w:pStyle w:val="Style4"/>
       </w:pPr>
       <w:r>
-        <w:lastRenderedPageBreak/>
         <w:t>CONA Bottlers</w:t>
       </w:r>
     </w:p>
@@ -5958,7 +6260,13 @@
         <w:t>CONA Bottlers</w:t>
       </w:r>
       <w:r>
-        <w:t xml:space="preserve"> is located on the second section of the Outlet tab, in the first column.</w:t>
+        <w:t xml:space="preserve"> is located on the second </w:t>
+      </w:r>
+      <w:r>
+        <w:t>page</w:t>
+      </w:r>
+      <w:r>
+        <w:t xml:space="preserve"> of the Outlet tab, in the first column.</w:t>
       </w:r>
     </w:p>
     <w:p/>
@@ -6056,7 +6364,13 @@
         <w:t>National YPO Segment by Channel</w:t>
       </w:r>
       <w:r>
-        <w:t xml:space="preserve"> is located on the second section of the Outlet tab, in the </w:t>
+        <w:t xml:space="preserve"> is located on the second </w:t>
+      </w:r>
+      <w:r>
+        <w:t>page</w:t>
+      </w:r>
+      <w:r>
+        <w:t xml:space="preserve"> of the Outlet tab, in the </w:t>
       </w:r>
       <w:r>
         <w:t>second</w:t>
@@ -6151,7 +6465,13 @@
         </w:numPr>
       </w:pPr>
       <w:r>
-        <w:t>VPO Segment by Bottler/Channel is located on the second section of the Outlet tab, in the second column.</w:t>
+        <w:t xml:space="preserve">VPO Segment by Bottler/Channel is located on the second </w:t>
+      </w:r>
+      <w:r>
+        <w:t>page</w:t>
+      </w:r>
+      <w:r>
+        <w:t xml:space="preserve"> of the Outlet tab, in the second column.</w:t>
       </w:r>
     </w:p>
     <w:p/>
@@ -6261,7 +6581,13 @@
         <w:t>National Cluster</w:t>
       </w:r>
       <w:r>
-        <w:t xml:space="preserve"> is located on the second section of the Outlet tab, in the </w:t>
+        <w:t xml:space="preserve"> is located on the second </w:t>
+      </w:r>
+      <w:r>
+        <w:t>page</w:t>
+      </w:r>
+      <w:r>
+        <w:t xml:space="preserve"> of the Outlet tab, in the </w:t>
       </w:r>
       <w:r>
         <w:t>third</w:t>
@@ -6276,7 +6602,6 @@
         <w:pStyle w:val="Style4"/>
       </w:pPr>
       <w:r>
-        <w:lastRenderedPageBreak/>
         <w:t>Local Cluster</w:t>
       </w:r>
     </w:p>
@@ -6369,7 +6694,13 @@
         <w:t>Local</w:t>
       </w:r>
       <w:r>
-        <w:t xml:space="preserve"> Cluster is located on the second section of the Outlet tab, in the third column.</w:t>
+        <w:t xml:space="preserve"> Cluster is located on the second </w:t>
+      </w:r>
+      <w:r>
+        <w:t>page</w:t>
+      </w:r>
+      <w:r>
+        <w:t xml:space="preserve"> of the Outlet tab, in the third column.</w:t>
       </w:r>
     </w:p>
     <w:p/>
@@ -6446,6 +6777,7 @@
         </w:numPr>
       </w:pPr>
       <w:r>
+        <w:lastRenderedPageBreak/>
         <w:t>Distance (miles) from closest High School is a slider allowing users to indicate the</w:t>
       </w:r>
       <w:r>
@@ -6464,7 +6796,13 @@
         <w:t>Distance (miles) from closest High School</w:t>
       </w:r>
       <w:r>
-        <w:t xml:space="preserve"> is located on the second section of the Outlet tab, in the </w:t>
+        <w:t xml:space="preserve"> is located on the second </w:t>
+      </w:r>
+      <w:r>
+        <w:t>page</w:t>
+      </w:r>
+      <w:r>
+        <w:t xml:space="preserve"> of the Outlet tab, in the </w:t>
       </w:r>
       <w:r>
         <w:t>first</w:t>
@@ -6485,7 +6823,6 @@
         <w:t>.</w:t>
       </w:r>
     </w:p>
-    <w:p/>
     <w:p/>
     <w:p>
       <w:pPr>
@@ -6590,7 +6927,13 @@
         <w:t>University</w:t>
       </w:r>
       <w:r>
-        <w:t xml:space="preserve"> is located on the second section of the Outlet tab, in the </w:t>
+        <w:t xml:space="preserve"> is located on the second </w:t>
+      </w:r>
+      <w:r>
+        <w:t>page</w:t>
+      </w:r>
+      <w:r>
+        <w:t xml:space="preserve"> of the Outlet tab, in the </w:t>
       </w:r>
       <w:r>
         <w:t>second</w:t>
@@ -6598,6 +6941,16 @@
       <w:r>
         <w:t xml:space="preserve"> column in the bottom report components row.</w:t>
       </w:r>
+    </w:p>
+    <w:p>
+      <w:pPr>
+        <w:pStyle w:val="ListParagraph"/>
+        <w:numPr>
+          <w:ilvl w:val="0"/>
+          <w:numId w:val="0"/>
+        </w:numPr>
+        <w:ind w:left="720"/>
+      </w:pPr>
     </w:p>
     <w:p>
       <w:pPr>
@@ -6690,7 +7043,13 @@
         </w:numPr>
       </w:pPr>
       <w:r>
-        <w:t xml:space="preserve">Distance (miles) from closest Interstate Exit is located on the second section of the Outlet tab, in the </w:t>
+        <w:t xml:space="preserve">Distance (miles) from closest Interstate Exit is located on the second </w:t>
+      </w:r>
+      <w:r>
+        <w:t>page</w:t>
+      </w:r>
+      <w:r>
+        <w:t xml:space="preserve"> of the Outlet tab, in the </w:t>
       </w:r>
       <w:r>
         <w:t>third</w:t>
@@ -6776,15 +7135,17 @@
           <w:ilvl w:val="0"/>
           <w:numId w:val="17"/>
         </w:numPr>
-        <w:rPr>
-          <w:highlight w:val="yellow"/>
-        </w:rPr>
-      </w:pPr>
-      <w:r>
-        <w:rPr>
-          <w:highlight w:val="yellow"/>
-        </w:rPr>
-        <w:t>Distance (miles) from closest Interstate Exit is a slider allowing users to indicate the range in miles from the closest high school.</w:t>
+      </w:pPr>
+      <w:proofErr w:type="spellStart"/>
+      <w:r>
+        <w:t>optiCORE</w:t>
+      </w:r>
+      <w:proofErr w:type="spellEnd"/>
+      <w:r>
+        <w:t xml:space="preserve"> </w:t>
+      </w:r>
+      <w:r>
+        <w:t>provides summary information for core brands.</w:t>
       </w:r>
     </w:p>
     <w:p>
@@ -6794,19 +7155,25 @@
           <w:ilvl w:val="0"/>
           <w:numId w:val="17"/>
         </w:numPr>
-        <w:rPr>
-          <w:highlight w:val="yellow"/>
-        </w:rPr>
-      </w:pPr>
-      <w:r>
-        <w:rPr>
-          <w:highlight w:val="yellow"/>
-        </w:rPr>
-        <w:t>Distance (miles) from closest Interstate Exit is located on the second section of the Outlet tab, in the third column in the bottom report components row.</w:t>
-      </w:r>
-    </w:p>
-    <w:p/>
-    <w:p/>
+      </w:pPr>
+      <w:proofErr w:type="spellStart"/>
+      <w:r>
+        <w:t>optiCORE</w:t>
+      </w:r>
+      <w:proofErr w:type="spellEnd"/>
+      <w:r>
+        <w:t xml:space="preserve"> is located on the second </w:t>
+      </w:r>
+      <w:r>
+        <w:t>page</w:t>
+      </w:r>
+      <w:r>
+        <w:t xml:space="preserve"> of the Outlet tab, </w:t>
+      </w:r>
+      <w:r>
+        <w:t>on the top right above National Cluster.</w:t>
+      </w:r>
+    </w:p>
     <w:p/>
     <w:p>
       <w:pPr>
@@ -6881,15 +7248,24 @@
           <w:ilvl w:val="0"/>
           <w:numId w:val="17"/>
         </w:numPr>
-        <w:rPr>
-          <w:highlight w:val="yellow"/>
-        </w:rPr>
-      </w:pPr>
-      <w:r>
-        <w:rPr>
-          <w:highlight w:val="yellow"/>
-        </w:rPr>
-        <w:t>Distance (miles) from closest Interstate Exit is a slider allowing users to indicate the range in miles from the closest high school.</w:t>
+      </w:pPr>
+      <w:proofErr w:type="spellStart"/>
+      <w:r>
+        <w:lastRenderedPageBreak/>
+        <w:t>opti</w:t>
+      </w:r>
+      <w:r>
+        <w:t>HYDRATE</w:t>
+      </w:r>
+      <w:proofErr w:type="spellEnd"/>
+      <w:r>
+        <w:t xml:space="preserve"> provides summary information for </w:t>
+      </w:r>
+      <w:r>
+        <w:t>packaged water and advanced hydration products</w:t>
+      </w:r>
+      <w:r>
+        <w:t>.</w:t>
       </w:r>
     </w:p>
     <w:p>
@@ -6899,15 +7275,23 @@
           <w:ilvl w:val="0"/>
           <w:numId w:val="17"/>
         </w:numPr>
-        <w:rPr>
-          <w:highlight w:val="yellow"/>
-        </w:rPr>
-      </w:pPr>
-      <w:r>
-        <w:rPr>
-          <w:highlight w:val="yellow"/>
-        </w:rPr>
-        <w:t>Distance (miles) from closest Interstate Exit is located on the second section of the Outlet tab, in the third column in the bottom report components row.</w:t>
+      </w:pPr>
+      <w:proofErr w:type="spellStart"/>
+      <w:r>
+        <w:t>opti</w:t>
+      </w:r>
+      <w:r>
+        <w:t>HYDRATE</w:t>
+      </w:r>
+      <w:proofErr w:type="spellEnd"/>
+      <w:r>
+        <w:t xml:space="preserve"> is located on the second </w:t>
+      </w:r>
+      <w:r>
+        <w:t>page</w:t>
+      </w:r>
+      <w:r>
+        <w:t xml:space="preserve"> of the Outlet tab, on the top right above National Cluster.</w:t>
       </w:r>
     </w:p>
     <w:p/>
@@ -6984,15 +7368,25 @@
           <w:ilvl w:val="0"/>
           <w:numId w:val="17"/>
         </w:numPr>
-        <w:rPr>
-          <w:highlight w:val="yellow"/>
-        </w:rPr>
-      </w:pPr>
-      <w:r>
-        <w:rPr>
-          <w:highlight w:val="yellow"/>
-        </w:rPr>
-        <w:t>Distance (miles) from closest Interstate Exit is a slider allowing users to indicate the range in miles from the closest high school.</w:t>
+      </w:pPr>
+      <w:proofErr w:type="spellStart"/>
+      <w:r>
+        <w:t>opti</w:t>
+      </w:r>
+      <w:r>
+        <w:t>LYTE</w:t>
+      </w:r>
+      <w:proofErr w:type="spellEnd"/>
+      <w:r>
+        <w:t xml:space="preserve"> provides summary information for </w:t>
+      </w:r>
+      <w:proofErr w:type="spellStart"/>
+      <w:r>
+        <w:t>lyte</w:t>
+      </w:r>
+      <w:proofErr w:type="spellEnd"/>
+      <w:r>
+        <w:t xml:space="preserve"> brands.</w:t>
       </w:r>
     </w:p>
     <w:p>
@@ -7002,15 +7396,23 @@
           <w:ilvl w:val="0"/>
           <w:numId w:val="17"/>
         </w:numPr>
-        <w:rPr>
-          <w:highlight w:val="yellow"/>
-        </w:rPr>
-      </w:pPr>
-      <w:r>
-        <w:rPr>
-          <w:highlight w:val="yellow"/>
-        </w:rPr>
-        <w:t>Distance (miles) from closest Interstate Exit is located on the second section of the Outlet tab, in the third column in the bottom report components row.</w:t>
+      </w:pPr>
+      <w:proofErr w:type="spellStart"/>
+      <w:r>
+        <w:t>opti</w:t>
+      </w:r>
+      <w:r>
+        <w:t>LYTE</w:t>
+      </w:r>
+      <w:proofErr w:type="spellEnd"/>
+      <w:r>
+        <w:t xml:space="preserve"> is located on the second </w:t>
+      </w:r>
+      <w:r>
+        <w:t>page</w:t>
+      </w:r>
+      <w:r>
+        <w:t xml:space="preserve"> of the Outlet tab, on the top right above National Cluster.</w:t>
       </w:r>
     </w:p>
     <w:p/>
@@ -7020,7 +7422,6 @@
       </w:pPr>
       <w:proofErr w:type="spellStart"/>
       <w:r>
-        <w:lastRenderedPageBreak/>
         <w:t>optiPREMIUM</w:t>
       </w:r>
       <w:proofErr w:type="spellEnd"/>
@@ -7088,15 +7489,23 @@
           <w:ilvl w:val="0"/>
           <w:numId w:val="17"/>
         </w:numPr>
-        <w:rPr>
-          <w:highlight w:val="yellow"/>
-        </w:rPr>
-      </w:pPr>
-      <w:r>
-        <w:rPr>
-          <w:highlight w:val="yellow"/>
-        </w:rPr>
-        <w:t>Distance (miles) from closest Interstate Exit is a slider allowing users to indicate the range in miles from the closest high school.</w:t>
+      </w:pPr>
+      <w:proofErr w:type="spellStart"/>
+      <w:r>
+        <w:t>opti</w:t>
+      </w:r>
+      <w:r>
+        <w:t>PREMIUM</w:t>
+      </w:r>
+      <w:proofErr w:type="spellEnd"/>
+      <w:r>
+        <w:t xml:space="preserve"> provides summary information for </w:t>
+      </w:r>
+      <w:r>
+        <w:t>premium</w:t>
+      </w:r>
+      <w:r>
+        <w:t xml:space="preserve"> brands.</w:t>
       </w:r>
     </w:p>
     <w:p>
@@ -7106,15 +7515,23 @@
           <w:ilvl w:val="0"/>
           <w:numId w:val="17"/>
         </w:numPr>
-        <w:rPr>
-          <w:highlight w:val="yellow"/>
-        </w:rPr>
-      </w:pPr>
-      <w:r>
-        <w:rPr>
-          <w:highlight w:val="yellow"/>
-        </w:rPr>
-        <w:t>Distance (miles) from closest Interstate Exit is located on the second section of the Outlet tab, in the third column in the bottom report components row.</w:t>
+      </w:pPr>
+      <w:proofErr w:type="spellStart"/>
+      <w:r>
+        <w:t>opti</w:t>
+      </w:r>
+      <w:r>
+        <w:t>PREMIUM</w:t>
+      </w:r>
+      <w:proofErr w:type="spellEnd"/>
+      <w:r>
+        <w:t xml:space="preserve"> is located on the second </w:t>
+      </w:r>
+      <w:r>
+        <w:t>page</w:t>
+      </w:r>
+      <w:r>
+        <w:t xml:space="preserve"> of the Outlet tab, on the top right above National Cluster.</w:t>
       </w:r>
     </w:p>
     <w:p/>
@@ -7122,12 +7539,12 @@
       <w:pPr>
         <w:pStyle w:val="Style5"/>
       </w:pPr>
-      <w:bookmarkStart w:id="21" w:name="Outlet_NavControl"/>
+      <w:bookmarkStart w:id="20" w:name="Outlet_NavControl"/>
       <w:r>
         <w:t>Navigation Controls</w:t>
       </w:r>
     </w:p>
-    <w:bookmarkEnd w:id="21"/>
+    <w:bookmarkEnd w:id="20"/>
     <w:p/>
     <w:p>
       <w:pPr>
@@ -7200,15 +7617,18 @@
           <w:ilvl w:val="0"/>
           <w:numId w:val="17"/>
         </w:numPr>
-        <w:rPr>
-          <w:highlight w:val="yellow"/>
-        </w:rPr>
-      </w:pPr>
-      <w:r>
-        <w:rPr>
-          <w:highlight w:val="yellow"/>
-        </w:rPr>
-        <w:t>Distance (miles) from closest Interstate Exit is a slider allowing users to indicate the range in miles from the closest high school.</w:t>
+      </w:pPr>
+      <w:r>
+        <w:t>Intro navigates users to the over</w:t>
+      </w:r>
+      <w:r>
+        <w:t>view page providing scope summary of the too</w:t>
+      </w:r>
+      <w:r>
+        <w:t xml:space="preserve">l, when user is on the </w:t>
+      </w:r>
+      <w:r>
+        <w:t xml:space="preserve">first page of the Outlet tab. </w:t>
       </w:r>
     </w:p>
     <w:p>
@@ -7218,18 +7638,14 @@
           <w:ilvl w:val="0"/>
           <w:numId w:val="17"/>
         </w:numPr>
-        <w:rPr>
-          <w:highlight w:val="yellow"/>
-        </w:rPr>
-      </w:pPr>
-      <w:r>
-        <w:rPr>
-          <w:highlight w:val="yellow"/>
-        </w:rPr>
-        <w:t>Distance (miles) from closest Interstate Exit is located on the second section of the Outlet tab, in the third column in the bottom report components row.</w:t>
-      </w:r>
-    </w:p>
-    <w:p/>
+      </w:pPr>
+      <w:r>
+        <w:t>Intro</w:t>
+      </w:r>
+      <w:r>
+        <w:t xml:space="preserve"> is located on the first page of the Outlet tab, in the bottom navigation row.</w:t>
+      </w:r>
+    </w:p>
     <w:p/>
     <w:p>
       <w:pPr>
@@ -7302,15 +7718,18 @@
           <w:ilvl w:val="0"/>
           <w:numId w:val="17"/>
         </w:numPr>
-        <w:rPr>
-          <w:highlight w:val="yellow"/>
-        </w:rPr>
-      </w:pPr>
-      <w:r>
-        <w:rPr>
-          <w:highlight w:val="yellow"/>
-        </w:rPr>
-        <w:t>Distance (miles) from closest Interstate Exit is a slider allowing users to indicate the range in miles from the closest high school.</w:t>
+      </w:pPr>
+      <w:r>
+        <w:t xml:space="preserve">Back navigates users to the first page </w:t>
+      </w:r>
+      <w:r>
+        <w:t>of the Outlet tab</w:t>
+      </w:r>
+      <w:r>
+        <w:t>, when user is on the second page of the Outlet tab</w:t>
+      </w:r>
+      <w:r>
+        <w:t>.</w:t>
       </w:r>
     </w:p>
     <w:p>
@@ -7320,15 +7739,12 @@
           <w:ilvl w:val="0"/>
           <w:numId w:val="17"/>
         </w:numPr>
-        <w:rPr>
-          <w:highlight w:val="yellow"/>
-        </w:rPr>
-      </w:pPr>
-      <w:r>
-        <w:rPr>
-          <w:highlight w:val="yellow"/>
-        </w:rPr>
-        <w:t>Distance (miles) from closest Interstate Exit is located on the second section of the Outlet tab, in the third column in the bottom report components row.</w:t>
+      </w:pPr>
+      <w:r>
+        <w:t>Back</w:t>
+      </w:r>
+      <w:r>
+        <w:t xml:space="preserve"> is located on the first page of the Outlet tab, in the bottom navigation row.</w:t>
       </w:r>
     </w:p>
     <w:p/>
@@ -7403,15 +7819,24 @@
           <w:ilvl w:val="0"/>
           <w:numId w:val="17"/>
         </w:numPr>
-        <w:rPr>
-          <w:highlight w:val="yellow"/>
-        </w:rPr>
-      </w:pPr>
-      <w:r>
-        <w:rPr>
-          <w:highlight w:val="yellow"/>
-        </w:rPr>
-        <w:t>Distance (miles) from closest Interstate Exit is a slider allowing users to indicate the range in miles from the closest high school.</w:t>
+      </w:pPr>
+      <w:r>
+        <w:t>Next</w:t>
+      </w:r>
+      <w:r>
+        <w:t xml:space="preserve"> navigates users to the </w:t>
+      </w:r>
+      <w:r>
+        <w:t>second</w:t>
+      </w:r>
+      <w:r>
+        <w:t xml:space="preserve"> page of the Outlet tab</w:t>
+      </w:r>
+      <w:r>
+        <w:t>, when user is on the second page of the Outlet tab</w:t>
+      </w:r>
+      <w:r>
+        <w:t>.</w:t>
       </w:r>
     </w:p>
     <w:p>
@@ -7421,15 +7846,37 @@
           <w:ilvl w:val="0"/>
           <w:numId w:val="17"/>
         </w:numPr>
-        <w:rPr>
-          <w:highlight w:val="yellow"/>
-        </w:rPr>
-      </w:pPr>
-      <w:r>
-        <w:rPr>
-          <w:highlight w:val="yellow"/>
-        </w:rPr>
-        <w:t>Distance (miles) from closest Interstate Exit is located on the second section of the Outlet tab, in the third column in the bottom report components row.</w:t>
+      </w:pPr>
+      <w:r>
+        <w:lastRenderedPageBreak/>
+        <w:t>Next navigates users to the first page of the Demographic tab, when user is on the second page of the Outlet tab.</w:t>
+      </w:r>
+    </w:p>
+    <w:p>
+      <w:pPr>
+        <w:pStyle w:val="ListParagraph"/>
+        <w:numPr>
+          <w:ilvl w:val="0"/>
+          <w:numId w:val="17"/>
+        </w:numPr>
+      </w:pPr>
+      <w:r>
+        <w:t>Next</w:t>
+      </w:r>
+      <w:r>
+        <w:t xml:space="preserve"> is located on the first </w:t>
+      </w:r>
+      <w:r>
+        <w:t xml:space="preserve">and second </w:t>
+      </w:r>
+      <w:r>
+        <w:t>page</w:t>
+      </w:r>
+      <w:r>
+        <w:t>s</w:t>
+      </w:r>
+      <w:r>
+        <w:t xml:space="preserve"> of the Outlet tab, in the bottom navigation row.</w:t>
       </w:r>
     </w:p>
     <w:p/>
@@ -7438,7 +7885,6 @@
         <w:pStyle w:val="Style4"/>
       </w:pPr>
       <w:r>
-        <w:lastRenderedPageBreak/>
         <w:t>Clear Selections</w:t>
       </w:r>
     </w:p>
@@ -7505,15 +7951,18 @@
           <w:ilvl w:val="0"/>
           <w:numId w:val="17"/>
         </w:numPr>
-        <w:rPr>
-          <w:highlight w:val="yellow"/>
-        </w:rPr>
-      </w:pPr>
-      <w:r>
-        <w:rPr>
-          <w:highlight w:val="yellow"/>
-        </w:rPr>
-        <w:t>Distance (miles) from closest Interstate Exit is a slider allowing users to indicate the range in miles from the closest high school.</w:t>
+      </w:pPr>
+      <w:r>
+        <w:t xml:space="preserve">Clear Selections removes </w:t>
+      </w:r>
+      <w:r>
+        <w:t>all</w:t>
+      </w:r>
+      <w:r>
+        <w:t xml:space="preserve"> the selected filters to allow users to </w:t>
+      </w:r>
+      <w:r>
+        <w:t>start fresh.</w:t>
       </w:r>
     </w:p>
     <w:p>
@@ -7523,16 +7972,1311 @@
           <w:ilvl w:val="0"/>
           <w:numId w:val="17"/>
         </w:numPr>
-        <w:rPr>
-          <w:highlight w:val="yellow"/>
-        </w:rPr>
-      </w:pPr>
-      <w:r>
-        <w:rPr>
-          <w:highlight w:val="yellow"/>
-        </w:rPr>
-        <w:t>Distance (miles) from closest Interstate Exit is located on the second section of the Outlet tab, in the third column in the bottom report components row.</w:t>
-      </w:r>
+      </w:pPr>
+      <w:r>
+        <w:t>Clear Selections</w:t>
+      </w:r>
+      <w:r>
+        <w:t xml:space="preserve"> is located on the first and second pages of the Outlet tab, in the bottom navigation row.</w:t>
+      </w:r>
+    </w:p>
+    <w:p/>
+    <w:p>
+      <w:pPr>
+        <w:pStyle w:val="Heading3"/>
+      </w:pPr>
+      <w:bookmarkStart w:id="21" w:name="_Toc157613521"/>
+      <w:r>
+        <w:t>Demographic Tab</w:t>
+      </w:r>
+      <w:bookmarkEnd w:id="21"/>
+    </w:p>
+    <w:p>
+      <w:r>
+        <w:rPr>
+          <w:noProof/>
+        </w:rPr>
+        <w:drawing>
+          <wp:inline distT="0" distB="0" distL="0" distR="0" wp14:anchorId="6066B427" wp14:editId="698AA996">
+            <wp:extent cx="6181725" cy="276225"/>
+            <wp:effectExtent l="0" t="0" r="9525" b="9525"/>
+            <wp:docPr id="2014525412" name="Picture 1"/>
+            <wp:cNvGraphicFramePr>
+              <a:graphicFrameLocks xmlns:a="http://schemas.openxmlformats.org/drawingml/2006/main" noChangeAspect="1"/>
+            </wp:cNvGraphicFramePr>
+            <a:graphic xmlns:a="http://schemas.openxmlformats.org/drawingml/2006/main">
+              <a:graphicData uri="http://schemas.openxmlformats.org/drawingml/2006/picture">
+                <pic:pic xmlns:pic="http://schemas.openxmlformats.org/drawingml/2006/picture">
+                  <pic:nvPicPr>
+                    <pic:cNvPr id="0" name="Picture 1"/>
+                    <pic:cNvPicPr>
+                      <a:picLocks noChangeAspect="1" noChangeArrowheads="1"/>
+                    </pic:cNvPicPr>
+                  </pic:nvPicPr>
+                  <pic:blipFill>
+                    <a:blip r:embed="rId52">
+                      <a:extLst>
+                        <a:ext uri="{28A0092B-C50C-407E-A947-70E740481C1C}">
+                          <a14:useLocalDpi xmlns:a14="http://schemas.microsoft.com/office/drawing/2010/main" val="0"/>
+                        </a:ext>
+                      </a:extLst>
+                    </a:blip>
+                    <a:srcRect/>
+                    <a:stretch>
+                      <a:fillRect/>
+                    </a:stretch>
+                  </pic:blipFill>
+                  <pic:spPr bwMode="auto">
+                    <a:xfrm>
+                      <a:off x="0" y="0"/>
+                      <a:ext cx="6181725" cy="276225"/>
+                    </a:xfrm>
+                    <a:prstGeom prst="rect">
+                      <a:avLst/>
+                    </a:prstGeom>
+                    <a:noFill/>
+                    <a:ln>
+                      <a:noFill/>
+                    </a:ln>
+                  </pic:spPr>
+                </pic:pic>
+              </a:graphicData>
+            </a:graphic>
+          </wp:inline>
+        </w:drawing>
+      </w:r>
+    </w:p>
+    <w:p/>
+    <w:p>
+      <w:r>
+        <w:t xml:space="preserve">The purpose of the </w:t>
+      </w:r>
+      <w:r>
+        <w:t>Demographic</w:t>
+      </w:r>
+      <w:r>
+        <w:t xml:space="preserve"> Tab is for users to select filters pertaining to </w:t>
+      </w:r>
+      <w:r>
+        <w:t>Demographics</w:t>
+      </w:r>
+      <w:r>
+        <w:t xml:space="preserve"> attributes.</w:t>
+      </w:r>
+    </w:p>
+    <w:p/>
+    <w:p>
+      <w:pPr>
+        <w:rPr>
+          <w:color w:val="267175" w:themeColor="accent6" w:themeShade="80"/>
+          <w:sz w:val="16"/>
+          <w:szCs w:val="16"/>
+        </w:rPr>
+      </w:pPr>
+      <w:r>
+        <w:rPr>
+          <w:color w:val="267175" w:themeColor="accent6" w:themeShade="80"/>
+          <w:sz w:val="16"/>
+          <w:szCs w:val="16"/>
+        </w:rPr>
+        <w:t>Report Controls</w:t>
+      </w:r>
+    </w:p>
+    <w:p>
+      <w:pPr>
+        <w:pStyle w:val="ListParagraph"/>
+        <w:numPr>
+          <w:ilvl w:val="0"/>
+          <w:numId w:val="19"/>
+        </w:numPr>
+        <w:rPr>
+          <w:color w:val="267175" w:themeColor="accent6" w:themeShade="80"/>
+          <w:sz w:val="16"/>
+          <w:szCs w:val="16"/>
+        </w:rPr>
+      </w:pPr>
+      <w:r>
+        <w:rPr>
+          <w:color w:val="267175" w:themeColor="accent6" w:themeShade="80"/>
+          <w:sz w:val="16"/>
+          <w:szCs w:val="16"/>
+        </w:rPr>
+        <w:t>Att</w:t>
+      </w:r>
+      <w:r>
+        <w:rPr>
+          <w:color w:val="267175" w:themeColor="accent6" w:themeShade="80"/>
+          <w:sz w:val="16"/>
+          <w:szCs w:val="16"/>
+        </w:rPr>
+        <w:t>ribute Column</w:t>
+      </w:r>
+    </w:p>
+    <w:p>
+      <w:pPr>
+        <w:pStyle w:val="ListParagraph"/>
+        <w:numPr>
+          <w:ilvl w:val="0"/>
+          <w:numId w:val="19"/>
+        </w:numPr>
+        <w:rPr>
+          <w:color w:val="267175" w:themeColor="accent6" w:themeShade="80"/>
+          <w:sz w:val="16"/>
+          <w:szCs w:val="16"/>
+        </w:rPr>
+      </w:pPr>
+      <w:r>
+        <w:rPr>
+          <w:color w:val="267175" w:themeColor="accent6" w:themeShade="80"/>
+          <w:sz w:val="16"/>
+          <w:szCs w:val="16"/>
+        </w:rPr>
+        <w:t>Index Checkbox</w:t>
+      </w:r>
+    </w:p>
+    <w:p>
+      <w:pPr>
+        <w:pStyle w:val="ListParagraph"/>
+        <w:numPr>
+          <w:ilvl w:val="0"/>
+          <w:numId w:val="19"/>
+        </w:numPr>
+        <w:rPr>
+          <w:color w:val="267175" w:themeColor="accent6" w:themeShade="80"/>
+          <w:sz w:val="16"/>
+          <w:szCs w:val="16"/>
+        </w:rPr>
+      </w:pPr>
+      <w:r>
+        <w:rPr>
+          <w:color w:val="267175" w:themeColor="accent6" w:themeShade="80"/>
+          <w:sz w:val="16"/>
+          <w:szCs w:val="16"/>
+        </w:rPr>
+        <w:t>Index</w:t>
+      </w:r>
+      <w:r>
+        <w:rPr>
+          <w:color w:val="267175" w:themeColor="accent6" w:themeShade="80"/>
+          <w:sz w:val="16"/>
+          <w:szCs w:val="16"/>
+        </w:rPr>
+        <w:t xml:space="preserve"> Visualization</w:t>
+      </w:r>
+    </w:p>
+    <w:p>
+      <w:pPr>
+        <w:pStyle w:val="ListParagraph"/>
+        <w:numPr>
+          <w:ilvl w:val="0"/>
+          <w:numId w:val="19"/>
+        </w:numPr>
+        <w:rPr>
+          <w:color w:val="267175" w:themeColor="accent6" w:themeShade="80"/>
+          <w:sz w:val="16"/>
+          <w:szCs w:val="16"/>
+        </w:rPr>
+      </w:pPr>
+      <w:r>
+        <w:rPr>
+          <w:color w:val="267175" w:themeColor="accent6" w:themeShade="80"/>
+          <w:sz w:val="16"/>
+          <w:szCs w:val="16"/>
+        </w:rPr>
+        <w:t>Index Value Slider</w:t>
+      </w:r>
+    </w:p>
+    <w:p>
+      <w:pPr>
+        <w:pStyle w:val="ListParagraph"/>
+        <w:numPr>
+          <w:ilvl w:val="0"/>
+          <w:numId w:val="19"/>
+        </w:numPr>
+        <w:rPr>
+          <w:color w:val="267175" w:themeColor="accent6" w:themeShade="80"/>
+          <w:sz w:val="16"/>
+          <w:szCs w:val="16"/>
+        </w:rPr>
+      </w:pPr>
+      <w:r>
+        <w:rPr>
+          <w:color w:val="267175" w:themeColor="accent6" w:themeShade="80"/>
+          <w:sz w:val="16"/>
+          <w:szCs w:val="16"/>
+        </w:rPr>
+        <w:t>Actual Value Slider</w:t>
+      </w:r>
+    </w:p>
+    <w:p>
+      <w:pPr>
+        <w:pStyle w:val="ListParagraph"/>
+        <w:numPr>
+          <w:ilvl w:val="0"/>
+          <w:numId w:val="19"/>
+        </w:numPr>
+        <w:rPr>
+          <w:color w:val="267175" w:themeColor="accent6" w:themeShade="80"/>
+          <w:sz w:val="16"/>
+          <w:szCs w:val="16"/>
+        </w:rPr>
+      </w:pPr>
+      <w:r>
+        <w:rPr>
+          <w:color w:val="267175" w:themeColor="accent6" w:themeShade="80"/>
+          <w:sz w:val="16"/>
+          <w:szCs w:val="16"/>
+        </w:rPr>
+        <w:t>Index Metrics</w:t>
+      </w:r>
+    </w:p>
+    <w:p>
+      <w:pPr>
+        <w:rPr>
+          <w:color w:val="267175" w:themeColor="accent6" w:themeShade="80"/>
+          <w:sz w:val="16"/>
+          <w:szCs w:val="16"/>
+        </w:rPr>
+      </w:pPr>
+      <w:r>
+        <w:rPr>
+          <w:color w:val="267175" w:themeColor="accent6" w:themeShade="80"/>
+          <w:sz w:val="16"/>
+          <w:szCs w:val="16"/>
+        </w:rPr>
+        <w:t>Navigation Controls</w:t>
+      </w:r>
+    </w:p>
+    <w:p>
+      <w:pPr>
+        <w:pStyle w:val="ListParagraph"/>
+        <w:numPr>
+          <w:ilvl w:val="0"/>
+          <w:numId w:val="20"/>
+        </w:numPr>
+        <w:rPr>
+          <w:color w:val="267175" w:themeColor="accent6" w:themeShade="80"/>
+          <w:sz w:val="16"/>
+          <w:szCs w:val="16"/>
+        </w:rPr>
+      </w:pPr>
+      <w:r>
+        <w:rPr>
+          <w:color w:val="267175" w:themeColor="accent6" w:themeShade="80"/>
+          <w:sz w:val="16"/>
+          <w:szCs w:val="16"/>
+        </w:rPr>
+        <w:t>Back</w:t>
+      </w:r>
+    </w:p>
+    <w:p>
+      <w:pPr>
+        <w:pStyle w:val="ListParagraph"/>
+        <w:numPr>
+          <w:ilvl w:val="0"/>
+          <w:numId w:val="20"/>
+        </w:numPr>
+        <w:rPr>
+          <w:color w:val="267175" w:themeColor="accent6" w:themeShade="80"/>
+          <w:sz w:val="16"/>
+          <w:szCs w:val="16"/>
+        </w:rPr>
+      </w:pPr>
+      <w:r>
+        <w:rPr>
+          <w:color w:val="267175" w:themeColor="accent6" w:themeShade="80"/>
+          <w:sz w:val="16"/>
+          <w:szCs w:val="16"/>
+        </w:rPr>
+        <w:t>Next</w:t>
+      </w:r>
+    </w:p>
+    <w:p>
+      <w:pPr>
+        <w:pStyle w:val="ListParagraph"/>
+        <w:numPr>
+          <w:ilvl w:val="0"/>
+          <w:numId w:val="20"/>
+        </w:numPr>
+        <w:rPr>
+          <w:sz w:val="16"/>
+          <w:szCs w:val="16"/>
+        </w:rPr>
+      </w:pPr>
+      <w:r>
+        <w:rPr>
+          <w:color w:val="267175" w:themeColor="accent6" w:themeShade="80"/>
+          <w:sz w:val="16"/>
+          <w:szCs w:val="16"/>
+        </w:rPr>
+        <w:t>Clear Selections</w:t>
+      </w:r>
+    </w:p>
+    <w:p>
+      <w:pPr>
+        <w:rPr>
+          <w:sz w:val="16"/>
+          <w:szCs w:val="16"/>
+        </w:rPr>
+      </w:pPr>
+    </w:p>
+    <w:p>
+      <w:pPr>
+        <w:pStyle w:val="Style5"/>
+      </w:pPr>
+      <w:r>
+        <w:t>Report Controls</w:t>
+      </w:r>
+    </w:p>
+    <w:p>
+      <w:pPr>
+        <w:pStyle w:val="Style5"/>
+      </w:pPr>
+    </w:p>
+    <w:p>
+      <w:pPr>
+        <w:pStyle w:val="Style4"/>
+      </w:pPr>
+      <w:r>
+        <w:lastRenderedPageBreak/>
+        <w:t>Attribute Column</w:t>
+      </w:r>
+    </w:p>
+    <w:p>
+      <w:pPr>
+        <w:pStyle w:val="Style5"/>
+      </w:pPr>
+      <w:r>
+        <w:rPr>
+          <w:noProof/>
+        </w:rPr>
+        <w:drawing>
+          <wp:inline distT="0" distB="0" distL="0" distR="0" wp14:anchorId="14D67094" wp14:editId="0C5E375A">
+            <wp:extent cx="759475" cy="2505075"/>
+            <wp:effectExtent l="0" t="0" r="2540" b="0"/>
+            <wp:docPr id="1293001422" name="Picture 1" descr="A screenshot of a screen&#10;&#10;Description automatically generated"/>
+            <wp:cNvGraphicFramePr>
+              <a:graphicFrameLocks xmlns:a="http://schemas.openxmlformats.org/drawingml/2006/main" noChangeAspect="1"/>
+            </wp:cNvGraphicFramePr>
+            <a:graphic xmlns:a="http://schemas.openxmlformats.org/drawingml/2006/main">
+              <a:graphicData uri="http://schemas.openxmlformats.org/drawingml/2006/picture">
+                <pic:pic xmlns:pic="http://schemas.openxmlformats.org/drawingml/2006/picture">
+                  <pic:nvPicPr>
+                    <pic:cNvPr id="1293001422" name="Picture 1" descr="A screenshot of a screen&#10;&#10;Description automatically generated"/>
+                    <pic:cNvPicPr/>
+                  </pic:nvPicPr>
+                  <pic:blipFill>
+                    <a:blip r:embed="rId53"/>
+                    <a:stretch>
+                      <a:fillRect/>
+                    </a:stretch>
+                  </pic:blipFill>
+                  <pic:spPr>
+                    <a:xfrm>
+                      <a:off x="0" y="0"/>
+                      <a:ext cx="760634" cy="2508898"/>
+                    </a:xfrm>
+                    <a:prstGeom prst="rect">
+                      <a:avLst/>
+                    </a:prstGeom>
+                  </pic:spPr>
+                </pic:pic>
+              </a:graphicData>
+            </a:graphic>
+          </wp:inline>
+        </w:drawing>
+      </w:r>
+    </w:p>
+    <w:p>
+      <w:pPr>
+        <w:pStyle w:val="Style5"/>
+      </w:pPr>
+    </w:p>
+    <w:p>
+      <w:pPr>
+        <w:pStyle w:val="ListParagraph"/>
+        <w:numPr>
+          <w:ilvl w:val="0"/>
+          <w:numId w:val="17"/>
+        </w:numPr>
+      </w:pPr>
+      <w:r>
+        <w:t>Attribute Column</w:t>
+      </w:r>
+      <w:r>
+        <w:t xml:space="preserve"> </w:t>
+      </w:r>
+      <w:r>
+        <w:t>includes the following sections for each Demographic attribute:</w:t>
+      </w:r>
+    </w:p>
+    <w:p>
+      <w:pPr>
+        <w:pStyle w:val="ListParagraph"/>
+        <w:numPr>
+          <w:ilvl w:val="1"/>
+          <w:numId w:val="17"/>
+        </w:numPr>
+      </w:pPr>
+      <w:r>
+        <w:t>Index Checkbox</w:t>
+      </w:r>
+    </w:p>
+    <w:p>
+      <w:pPr>
+        <w:pStyle w:val="ListParagraph"/>
+        <w:numPr>
+          <w:ilvl w:val="1"/>
+          <w:numId w:val="17"/>
+        </w:numPr>
+      </w:pPr>
+      <w:r>
+        <w:t>Index Visualization</w:t>
+      </w:r>
+    </w:p>
+    <w:p>
+      <w:pPr>
+        <w:pStyle w:val="ListParagraph"/>
+        <w:numPr>
+          <w:ilvl w:val="1"/>
+          <w:numId w:val="17"/>
+        </w:numPr>
+      </w:pPr>
+      <w:r>
+        <w:t>Index Value Slider</w:t>
+      </w:r>
+    </w:p>
+    <w:p>
+      <w:pPr>
+        <w:pStyle w:val="ListParagraph"/>
+        <w:numPr>
+          <w:ilvl w:val="1"/>
+          <w:numId w:val="17"/>
+        </w:numPr>
+      </w:pPr>
+      <w:r>
+        <w:t>Actual Value Slider</w:t>
+      </w:r>
+    </w:p>
+    <w:p>
+      <w:pPr>
+        <w:pStyle w:val="ListParagraph"/>
+        <w:numPr>
+          <w:ilvl w:val="1"/>
+          <w:numId w:val="17"/>
+        </w:numPr>
+      </w:pPr>
+      <w:r>
+        <w:t>Index Metrics</w:t>
+      </w:r>
+    </w:p>
+    <w:p>
+      <w:pPr>
+        <w:pStyle w:val="ListParagraph"/>
+        <w:numPr>
+          <w:ilvl w:val="0"/>
+          <w:numId w:val="17"/>
+        </w:numPr>
+      </w:pPr>
+      <w:r>
+        <w:t>The Demographic attributes include the following:</w:t>
+      </w:r>
+    </w:p>
+    <w:p>
+      <w:pPr>
+        <w:pStyle w:val="ListParagraph"/>
+        <w:numPr>
+          <w:ilvl w:val="1"/>
+          <w:numId w:val="17"/>
+        </w:numPr>
+      </w:pPr>
+      <w:r>
+        <w:t xml:space="preserve">HH Income </w:t>
+      </w:r>
+      <w:r>
+        <w:t>Index</w:t>
+      </w:r>
+    </w:p>
+    <w:p>
+      <w:pPr>
+        <w:pStyle w:val="ListParagraph"/>
+        <w:numPr>
+          <w:ilvl w:val="1"/>
+          <w:numId w:val="17"/>
+        </w:numPr>
+      </w:pPr>
+      <w:r>
+        <w:t>Avg Age Index</w:t>
+      </w:r>
+    </w:p>
+    <w:p>
+      <w:pPr>
+        <w:pStyle w:val="ListParagraph"/>
+        <w:numPr>
+          <w:ilvl w:val="1"/>
+          <w:numId w:val="17"/>
+        </w:numPr>
+      </w:pPr>
+      <w:r>
+        <w:t>HH Size Index</w:t>
+      </w:r>
+    </w:p>
+    <w:p>
+      <w:pPr>
+        <w:pStyle w:val="ListParagraph"/>
+        <w:numPr>
+          <w:ilvl w:val="1"/>
+          <w:numId w:val="17"/>
+        </w:numPr>
+      </w:pPr>
+      <w:r>
+        <w:t>Urban % Index</w:t>
+      </w:r>
+    </w:p>
+    <w:p>
+      <w:pPr>
+        <w:pStyle w:val="ListParagraph"/>
+        <w:numPr>
+          <w:ilvl w:val="1"/>
+          <w:numId w:val="17"/>
+        </w:numPr>
+      </w:pPr>
+      <w:r>
+        <w:t>Suburban %</w:t>
+      </w:r>
+      <w:r>
+        <w:t xml:space="preserve"> </w:t>
+      </w:r>
+      <w:r>
+        <w:t>Index</w:t>
+      </w:r>
+    </w:p>
+    <w:p>
+      <w:pPr>
+        <w:pStyle w:val="ListParagraph"/>
+        <w:numPr>
+          <w:ilvl w:val="1"/>
+          <w:numId w:val="17"/>
+        </w:numPr>
+      </w:pPr>
+      <w:r>
+        <w:t>Rural % Index</w:t>
+      </w:r>
+    </w:p>
+    <w:p>
+      <w:pPr>
+        <w:pStyle w:val="ListParagraph"/>
+        <w:numPr>
+          <w:ilvl w:val="1"/>
+          <w:numId w:val="17"/>
+        </w:numPr>
+      </w:pPr>
+      <w:r>
+        <w:t>White Ethnicity Index</w:t>
+      </w:r>
+    </w:p>
+    <w:p>
+      <w:pPr>
+        <w:pStyle w:val="ListParagraph"/>
+        <w:numPr>
+          <w:ilvl w:val="1"/>
+          <w:numId w:val="17"/>
+        </w:numPr>
+      </w:pPr>
+      <w:r>
+        <w:t>Hispanic Ethnicity Index</w:t>
+      </w:r>
+    </w:p>
+    <w:p>
+      <w:pPr>
+        <w:pStyle w:val="ListParagraph"/>
+        <w:numPr>
+          <w:ilvl w:val="1"/>
+          <w:numId w:val="17"/>
+        </w:numPr>
+      </w:pPr>
+      <w:r>
+        <w:t>Black Ethnicity Index</w:t>
+      </w:r>
+    </w:p>
+    <w:p>
+      <w:pPr>
+        <w:pStyle w:val="ListParagraph"/>
+        <w:numPr>
+          <w:ilvl w:val="1"/>
+          <w:numId w:val="17"/>
+        </w:numPr>
+      </w:pPr>
+      <w:r>
+        <w:t>Asian Eth</w:t>
+      </w:r>
+      <w:r>
+        <w:t>nicity Index</w:t>
+      </w:r>
+    </w:p>
+    <w:p>
+      <w:pPr>
+        <w:pStyle w:val="ListParagraph"/>
+        <w:numPr>
+          <w:ilvl w:val="0"/>
+          <w:numId w:val="17"/>
+        </w:numPr>
+      </w:pPr>
+      <w:r>
+        <w:t>Attribute Column</w:t>
+      </w:r>
+      <w:r>
+        <w:t xml:space="preserve"> is located on </w:t>
+      </w:r>
+      <w:r>
+        <w:t>all</w:t>
+      </w:r>
+      <w:r>
+        <w:t xml:space="preserve"> pages of the </w:t>
+      </w:r>
+      <w:r>
+        <w:t>Demographic</w:t>
+      </w:r>
+      <w:r>
+        <w:t xml:space="preserve"> tab, </w:t>
+      </w:r>
+      <w:r>
+        <w:t xml:space="preserve">for each Demographic attribute. </w:t>
+      </w:r>
+    </w:p>
+    <w:p/>
+    <w:p>
+      <w:pPr>
+        <w:pStyle w:val="Style4"/>
+      </w:pPr>
+      <w:r>
+        <w:t>Index Checkbox</w:t>
+      </w:r>
+    </w:p>
+    <w:p>
+      <w:r>
+        <w:rPr>
+          <w:noProof/>
+          <w14:ligatures w14:val="none"/>
+        </w:rPr>
+        <w:drawing>
+          <wp:inline distT="0" distB="0" distL="0" distR="0" wp14:anchorId="0C6429E8" wp14:editId="0C59F927">
+            <wp:extent cx="1171575" cy="687790"/>
+            <wp:effectExtent l="0" t="0" r="0" b="0"/>
+            <wp:docPr id="825430356" name="Picture 2" descr="A white background with black text&#10;&#10;Description automatically generated"/>
+            <wp:cNvGraphicFramePr>
+              <a:graphicFrameLocks xmlns:a="http://schemas.openxmlformats.org/drawingml/2006/main" noChangeAspect="1"/>
+            </wp:cNvGraphicFramePr>
+            <a:graphic xmlns:a="http://schemas.openxmlformats.org/drawingml/2006/main">
+              <a:graphicData uri="http://schemas.openxmlformats.org/drawingml/2006/picture">
+                <pic:pic xmlns:pic="http://schemas.openxmlformats.org/drawingml/2006/picture">
+                  <pic:nvPicPr>
+                    <pic:cNvPr id="825430356" name="Picture 2" descr="A white background with black text&#10;&#10;Description automatically generated"/>
+                    <pic:cNvPicPr/>
+                  </pic:nvPicPr>
+                  <pic:blipFill>
+                    <a:blip r:embed="rId54">
+                      <a:extLst>
+                        <a:ext uri="{28A0092B-C50C-407E-A947-70E740481C1C}">
+                          <a14:useLocalDpi xmlns:a14="http://schemas.microsoft.com/office/drawing/2010/main" val="0"/>
+                        </a:ext>
+                      </a:extLst>
+                    </a:blip>
+                    <a:stretch>
+                      <a:fillRect/>
+                    </a:stretch>
+                  </pic:blipFill>
+                  <pic:spPr>
+                    <a:xfrm>
+                      <a:off x="0" y="0"/>
+                      <a:ext cx="1186437" cy="696515"/>
+                    </a:xfrm>
+                    <a:prstGeom prst="rect">
+                      <a:avLst/>
+                    </a:prstGeom>
+                  </pic:spPr>
+                </pic:pic>
+              </a:graphicData>
+            </a:graphic>
+          </wp:inline>
+        </w:drawing>
+      </w:r>
+    </w:p>
+    <w:p/>
+    <w:p>
+      <w:pPr>
+        <w:pStyle w:val="ListParagraph"/>
+        <w:numPr>
+          <w:ilvl w:val="0"/>
+          <w:numId w:val="17"/>
+        </w:numPr>
+      </w:pPr>
+      <w:r>
+        <w:t>Index Checkbox</w:t>
+      </w:r>
+      <w:r>
+        <w:t xml:space="preserve"> removes all the selected filters to allow users to start fresh.</w:t>
+      </w:r>
+    </w:p>
+    <w:p>
+      <w:pPr>
+        <w:pStyle w:val="ListParagraph"/>
+        <w:numPr>
+          <w:ilvl w:val="0"/>
+          <w:numId w:val="17"/>
+        </w:numPr>
+      </w:pPr>
+      <w:r>
+        <w:t>Index Checkbox</w:t>
+      </w:r>
+      <w:r>
+        <w:t xml:space="preserve"> is located on the first and second pages of the Outlet tab, in the bottom navigation row.</w:t>
+      </w:r>
+    </w:p>
+    <w:p/>
+    <w:p>
+      <w:pPr>
+        <w:pStyle w:val="Style4"/>
+      </w:pPr>
+      <w:r>
+        <w:t>Index Visualization</w:t>
+      </w:r>
+    </w:p>
+    <w:p>
+      <w:r>
+        <w:rPr>
+          <w:noProof/>
+          <w14:ligatures w14:val="none"/>
+        </w:rPr>
+        <w:drawing>
+          <wp:inline distT="0" distB="0" distL="0" distR="0" wp14:anchorId="1CFD1909" wp14:editId="4588E17E">
+            <wp:extent cx="1210733" cy="742950"/>
+            <wp:effectExtent l="0" t="0" r="8890" b="0"/>
+            <wp:docPr id="162001851" name="Picture 3" descr="A close-up of a graph&#10;&#10;Description automatically generated"/>
+            <wp:cNvGraphicFramePr>
+              <a:graphicFrameLocks xmlns:a="http://schemas.openxmlformats.org/drawingml/2006/main" noChangeAspect="1"/>
+            </wp:cNvGraphicFramePr>
+            <a:graphic xmlns:a="http://schemas.openxmlformats.org/drawingml/2006/main">
+              <a:graphicData uri="http://schemas.openxmlformats.org/drawingml/2006/picture">
+                <pic:pic xmlns:pic="http://schemas.openxmlformats.org/drawingml/2006/picture">
+                  <pic:nvPicPr>
+                    <pic:cNvPr id="162001851" name="Picture 3" descr="A close-up of a graph&#10;&#10;Description automatically generated"/>
+                    <pic:cNvPicPr/>
+                  </pic:nvPicPr>
+                  <pic:blipFill>
+                    <a:blip r:embed="rId55">
+                      <a:extLst>
+                        <a:ext uri="{28A0092B-C50C-407E-A947-70E740481C1C}">
+                          <a14:useLocalDpi xmlns:a14="http://schemas.microsoft.com/office/drawing/2010/main" val="0"/>
+                        </a:ext>
+                      </a:extLst>
+                    </a:blip>
+                    <a:stretch>
+                      <a:fillRect/>
+                    </a:stretch>
+                  </pic:blipFill>
+                  <pic:spPr>
+                    <a:xfrm>
+                      <a:off x="0" y="0"/>
+                      <a:ext cx="1217538" cy="747126"/>
+                    </a:xfrm>
+                    <a:prstGeom prst="rect">
+                      <a:avLst/>
+                    </a:prstGeom>
+                  </pic:spPr>
+                </pic:pic>
+              </a:graphicData>
+            </a:graphic>
+          </wp:inline>
+        </w:drawing>
+      </w:r>
+    </w:p>
+    <w:p/>
+    <w:p>
+      <w:pPr>
+        <w:pStyle w:val="Style4"/>
+      </w:pPr>
+      <w:r>
+        <w:t>Index Value Slider</w:t>
+      </w:r>
+    </w:p>
+    <w:p>
+      <w:r>
+        <w:rPr>
+          <w:noProof/>
+          <w14:ligatures w14:val="none"/>
+        </w:rPr>
+        <w:drawing>
+          <wp:inline distT="0" distB="0" distL="0" distR="0" wp14:anchorId="67423817" wp14:editId="586D0DDC">
+            <wp:extent cx="1381125" cy="794949"/>
+            <wp:effectExtent l="0" t="0" r="0" b="5715"/>
+            <wp:docPr id="2097365555" name="Picture 4" descr="A screenshot of a number&#10;&#10;Description automatically generated"/>
+            <wp:cNvGraphicFramePr>
+              <a:graphicFrameLocks xmlns:a="http://schemas.openxmlformats.org/drawingml/2006/main" noChangeAspect="1"/>
+            </wp:cNvGraphicFramePr>
+            <a:graphic xmlns:a="http://schemas.openxmlformats.org/drawingml/2006/main">
+              <a:graphicData uri="http://schemas.openxmlformats.org/drawingml/2006/picture">
+                <pic:pic xmlns:pic="http://schemas.openxmlformats.org/drawingml/2006/picture">
+                  <pic:nvPicPr>
+                    <pic:cNvPr id="2097365555" name="Picture 4" descr="A screenshot of a number&#10;&#10;Description automatically generated"/>
+                    <pic:cNvPicPr/>
+                  </pic:nvPicPr>
+                  <pic:blipFill>
+                    <a:blip r:embed="rId56">
+                      <a:extLst>
+                        <a:ext uri="{28A0092B-C50C-407E-A947-70E740481C1C}">
+                          <a14:useLocalDpi xmlns:a14="http://schemas.microsoft.com/office/drawing/2010/main" val="0"/>
+                        </a:ext>
+                      </a:extLst>
+                    </a:blip>
+                    <a:stretch>
+                      <a:fillRect/>
+                    </a:stretch>
+                  </pic:blipFill>
+                  <pic:spPr>
+                    <a:xfrm>
+                      <a:off x="0" y="0"/>
+                      <a:ext cx="1395095" cy="802990"/>
+                    </a:xfrm>
+                    <a:prstGeom prst="rect">
+                      <a:avLst/>
+                    </a:prstGeom>
+                  </pic:spPr>
+                </pic:pic>
+              </a:graphicData>
+            </a:graphic>
+          </wp:inline>
+        </w:drawing>
+      </w:r>
+    </w:p>
+    <w:p/>
+    <w:p>
+      <w:pPr>
+        <w:pStyle w:val="Style4"/>
+      </w:pPr>
+      <w:r>
+        <w:t>Actual Value Slider</w:t>
+      </w:r>
+    </w:p>
+    <w:p>
+      <w:r>
+        <w:rPr>
+          <w:noProof/>
+          <w14:ligatures w14:val="none"/>
+        </w:rPr>
+        <w:drawing>
+          <wp:inline distT="0" distB="0" distL="0" distR="0" wp14:anchorId="3AAF1390" wp14:editId="65A56335">
+            <wp:extent cx="1381125" cy="811010"/>
+            <wp:effectExtent l="0" t="0" r="0" b="8255"/>
+            <wp:docPr id="901268876" name="Picture 5" descr="A screenshot of a graph&#10;&#10;Description automatically generated"/>
+            <wp:cNvGraphicFramePr>
+              <a:graphicFrameLocks xmlns:a="http://schemas.openxmlformats.org/drawingml/2006/main" noChangeAspect="1"/>
+            </wp:cNvGraphicFramePr>
+            <a:graphic xmlns:a="http://schemas.openxmlformats.org/drawingml/2006/main">
+              <a:graphicData uri="http://schemas.openxmlformats.org/drawingml/2006/picture">
+                <pic:pic xmlns:pic="http://schemas.openxmlformats.org/drawingml/2006/picture">
+                  <pic:nvPicPr>
+                    <pic:cNvPr id="901268876" name="Picture 5" descr="A screenshot of a graph&#10;&#10;Description automatically generated"/>
+                    <pic:cNvPicPr/>
+                  </pic:nvPicPr>
+                  <pic:blipFill>
+                    <a:blip r:embed="rId57">
+                      <a:extLst>
+                        <a:ext uri="{28A0092B-C50C-407E-A947-70E740481C1C}">
+                          <a14:useLocalDpi xmlns:a14="http://schemas.microsoft.com/office/drawing/2010/main" val="0"/>
+                        </a:ext>
+                      </a:extLst>
+                    </a:blip>
+                    <a:stretch>
+                      <a:fillRect/>
+                    </a:stretch>
+                  </pic:blipFill>
+                  <pic:spPr>
+                    <a:xfrm>
+                      <a:off x="0" y="0"/>
+                      <a:ext cx="1396450" cy="820009"/>
+                    </a:xfrm>
+                    <a:prstGeom prst="rect">
+                      <a:avLst/>
+                    </a:prstGeom>
+                  </pic:spPr>
+                </pic:pic>
+              </a:graphicData>
+            </a:graphic>
+          </wp:inline>
+        </w:drawing>
+      </w:r>
+    </w:p>
+    <w:p/>
+    <w:p>
+      <w:pPr>
+        <w:pStyle w:val="Style4"/>
+      </w:pPr>
+      <w:r>
+        <w:t>Index Metrics</w:t>
+      </w:r>
+    </w:p>
+    <w:p>
+      <w:r>
+        <w:rPr>
+          <w:noProof/>
+          <w14:ligatures w14:val="none"/>
+        </w:rPr>
+        <w:drawing>
+          <wp:inline distT="0" distB="0" distL="0" distR="0" wp14:anchorId="43E6D6FA" wp14:editId="1EEE4A2C">
+            <wp:extent cx="1314450" cy="1082974"/>
+            <wp:effectExtent l="0" t="0" r="0" b="3175"/>
+            <wp:docPr id="743963016" name="Picture 6" descr="A screenshot of a screen&#10;&#10;Description automatically generated"/>
+            <wp:cNvGraphicFramePr>
+              <a:graphicFrameLocks xmlns:a="http://schemas.openxmlformats.org/drawingml/2006/main" noChangeAspect="1"/>
+            </wp:cNvGraphicFramePr>
+            <a:graphic xmlns:a="http://schemas.openxmlformats.org/drawingml/2006/main">
+              <a:graphicData uri="http://schemas.openxmlformats.org/drawingml/2006/picture">
+                <pic:pic xmlns:pic="http://schemas.openxmlformats.org/drawingml/2006/picture">
+                  <pic:nvPicPr>
+                    <pic:cNvPr id="743963016" name="Picture 6" descr="A screenshot of a screen&#10;&#10;Description automatically generated"/>
+                    <pic:cNvPicPr/>
+                  </pic:nvPicPr>
+                  <pic:blipFill>
+                    <a:blip r:embed="rId58">
+                      <a:extLst>
+                        <a:ext uri="{28A0092B-C50C-407E-A947-70E740481C1C}">
+                          <a14:useLocalDpi xmlns:a14="http://schemas.microsoft.com/office/drawing/2010/main" val="0"/>
+                        </a:ext>
+                      </a:extLst>
+                    </a:blip>
+                    <a:stretch>
+                      <a:fillRect/>
+                    </a:stretch>
+                  </pic:blipFill>
+                  <pic:spPr>
+                    <a:xfrm>
+                      <a:off x="0" y="0"/>
+                      <a:ext cx="1326211" cy="1092664"/>
+                    </a:xfrm>
+                    <a:prstGeom prst="rect">
+                      <a:avLst/>
+                    </a:prstGeom>
+                  </pic:spPr>
+                </pic:pic>
+              </a:graphicData>
+            </a:graphic>
+          </wp:inline>
+        </w:drawing>
+      </w:r>
+    </w:p>
+    <w:p/>
+    <w:p>
+      <w:pPr>
+        <w:pStyle w:val="Style5"/>
+      </w:pPr>
+      <w:r>
+        <w:t>Navigation Controls</w:t>
+      </w:r>
+    </w:p>
+    <w:p>
+      <w:pPr>
+        <w:pStyle w:val="Style5"/>
+      </w:pPr>
+    </w:p>
+    <w:p>
+      <w:pPr>
+        <w:pStyle w:val="Style4"/>
+      </w:pPr>
+      <w:r>
+        <w:t>Back</w:t>
+      </w:r>
+    </w:p>
+    <w:p>
+      <w:r>
+        <w:rPr>
+          <w:noProof/>
+        </w:rPr>
+        <w:drawing>
+          <wp:inline distT="0" distB="0" distL="0" distR="0" wp14:anchorId="436AAEE6" wp14:editId="6EC486CB">
+            <wp:extent cx="803564" cy="304800"/>
+            <wp:effectExtent l="0" t="0" r="0" b="0"/>
+            <wp:docPr id="1476133457" name="Picture 29" descr="A close up of a sign&#10;&#10;Description automatically generated"/>
+            <wp:cNvGraphicFramePr>
+              <a:graphicFrameLocks xmlns:a="http://schemas.openxmlformats.org/drawingml/2006/main" noChangeAspect="1"/>
+            </wp:cNvGraphicFramePr>
+            <a:graphic xmlns:a="http://schemas.openxmlformats.org/drawingml/2006/main">
+              <a:graphicData uri="http://schemas.openxmlformats.org/drawingml/2006/picture">
+                <pic:pic xmlns:pic="http://schemas.openxmlformats.org/drawingml/2006/picture">
+                  <pic:nvPicPr>
+                    <pic:cNvPr id="1476133457" name="Picture 29" descr="A close up of a sign&#10;&#10;Description automatically generated"/>
+                    <pic:cNvPicPr>
+                      <a:picLocks noChangeAspect="1" noChangeArrowheads="1"/>
+                    </pic:cNvPicPr>
+                  </pic:nvPicPr>
+                  <pic:blipFill>
+                    <a:blip r:embed="rId49">
+                      <a:extLst>
+                        <a:ext uri="{28A0092B-C50C-407E-A947-70E740481C1C}">
+                          <a14:useLocalDpi xmlns:a14="http://schemas.microsoft.com/office/drawing/2010/main" val="0"/>
+                        </a:ext>
+                      </a:extLst>
+                    </a:blip>
+                    <a:srcRect/>
+                    <a:stretch>
+                      <a:fillRect/>
+                    </a:stretch>
+                  </pic:blipFill>
+                  <pic:spPr bwMode="auto">
+                    <a:xfrm>
+                      <a:off x="0" y="0"/>
+                      <a:ext cx="806219" cy="305807"/>
+                    </a:xfrm>
+                    <a:prstGeom prst="rect">
+                      <a:avLst/>
+                    </a:prstGeom>
+                    <a:noFill/>
+                    <a:ln>
+                      <a:noFill/>
+                    </a:ln>
+                  </pic:spPr>
+                </pic:pic>
+              </a:graphicData>
+            </a:graphic>
+          </wp:inline>
+        </w:drawing>
+      </w:r>
+    </w:p>
+    <w:p/>
+    <w:p>
+      <w:pPr>
+        <w:pStyle w:val="ListParagraph"/>
+        <w:numPr>
+          <w:ilvl w:val="0"/>
+          <w:numId w:val="17"/>
+        </w:numPr>
+      </w:pPr>
+      <w:r>
+        <w:t>Back navigates users to the first page of the Outlet tab, when user is on the second page of the Outlet tab.</w:t>
+      </w:r>
+    </w:p>
+    <w:p>
+      <w:pPr>
+        <w:pStyle w:val="ListParagraph"/>
+        <w:numPr>
+          <w:ilvl w:val="0"/>
+          <w:numId w:val="17"/>
+        </w:numPr>
+      </w:pPr>
+      <w:r>
+        <w:t>Back is located on the first page of the Outlet tab, in the bottom navigation row.</w:t>
+      </w:r>
+    </w:p>
+    <w:p/>
+    <w:p>
+      <w:pPr>
+        <w:pStyle w:val="Style4"/>
+      </w:pPr>
+      <w:r>
+        <w:t>Next</w:t>
+      </w:r>
+    </w:p>
+    <w:p>
+      <w:r>
+        <w:rPr>
+          <w:noProof/>
+        </w:rPr>
+        <w:drawing>
+          <wp:inline distT="0" distB="0" distL="0" distR="0" wp14:anchorId="04740067" wp14:editId="71401D32">
+            <wp:extent cx="761028" cy="276225"/>
+            <wp:effectExtent l="0" t="0" r="1270" b="0"/>
+            <wp:docPr id="1091228509" name="Picture 30"/>
+            <wp:cNvGraphicFramePr>
+              <a:graphicFrameLocks xmlns:a="http://schemas.openxmlformats.org/drawingml/2006/main" noChangeAspect="1"/>
+            </wp:cNvGraphicFramePr>
+            <a:graphic xmlns:a="http://schemas.openxmlformats.org/drawingml/2006/main">
+              <a:graphicData uri="http://schemas.openxmlformats.org/drawingml/2006/picture">
+                <pic:pic xmlns:pic="http://schemas.openxmlformats.org/drawingml/2006/picture">
+                  <pic:nvPicPr>
+                    <pic:cNvPr id="0" name="Picture 28"/>
+                    <pic:cNvPicPr>
+                      <a:picLocks noChangeAspect="1" noChangeArrowheads="1"/>
+                    </pic:cNvPicPr>
+                  </pic:nvPicPr>
+                  <pic:blipFill>
+                    <a:blip r:embed="rId50">
+                      <a:extLst>
+                        <a:ext uri="{28A0092B-C50C-407E-A947-70E740481C1C}">
+                          <a14:useLocalDpi xmlns:a14="http://schemas.microsoft.com/office/drawing/2010/main" val="0"/>
+                        </a:ext>
+                      </a:extLst>
+                    </a:blip>
+                    <a:srcRect/>
+                    <a:stretch>
+                      <a:fillRect/>
+                    </a:stretch>
+                  </pic:blipFill>
+                  <pic:spPr bwMode="auto">
+                    <a:xfrm>
+                      <a:off x="0" y="0"/>
+                      <a:ext cx="763012" cy="276945"/>
+                    </a:xfrm>
+                    <a:prstGeom prst="rect">
+                      <a:avLst/>
+                    </a:prstGeom>
+                    <a:noFill/>
+                    <a:ln>
+                      <a:noFill/>
+                    </a:ln>
+                  </pic:spPr>
+                </pic:pic>
+              </a:graphicData>
+            </a:graphic>
+          </wp:inline>
+        </w:drawing>
+      </w:r>
+    </w:p>
+    <w:p/>
+    <w:p>
+      <w:pPr>
+        <w:pStyle w:val="ListParagraph"/>
+        <w:numPr>
+          <w:ilvl w:val="0"/>
+          <w:numId w:val="17"/>
+        </w:numPr>
+      </w:pPr>
+      <w:r>
+        <w:t>Next navigates users to the second page of the Outlet tab, when user is on the second page of the Outlet tab.</w:t>
+      </w:r>
+    </w:p>
+    <w:p>
+      <w:pPr>
+        <w:pStyle w:val="ListParagraph"/>
+        <w:numPr>
+          <w:ilvl w:val="0"/>
+          <w:numId w:val="17"/>
+        </w:numPr>
+      </w:pPr>
+      <w:r>
+        <w:lastRenderedPageBreak/>
+        <w:t>Next navigates users to the first page of the Demographic tab, when user is on the second page of the Outlet tab.</w:t>
+      </w:r>
+    </w:p>
+    <w:p>
+      <w:pPr>
+        <w:pStyle w:val="ListParagraph"/>
+        <w:numPr>
+          <w:ilvl w:val="0"/>
+          <w:numId w:val="17"/>
+        </w:numPr>
+      </w:pPr>
+      <w:r>
+        <w:t>Next is located on the first and second pages of the Outlet tab, in the bottom navigation row.</w:t>
+      </w:r>
+    </w:p>
+    <w:p/>
+    <w:p>
+      <w:pPr>
+        <w:pStyle w:val="Style4"/>
+      </w:pPr>
+      <w:r>
+        <w:t>Clear Selections</w:t>
+      </w:r>
+    </w:p>
+    <w:p>
+      <w:r>
+        <w:rPr>
+          <w:noProof/>
+        </w:rPr>
+        <w:drawing>
+          <wp:inline distT="0" distB="0" distL="0" distR="0" wp14:anchorId="43AD06B1" wp14:editId="5FE69422">
+            <wp:extent cx="933450" cy="324390"/>
+            <wp:effectExtent l="0" t="0" r="0" b="0"/>
+            <wp:docPr id="429989052" name="Picture 31"/>
+            <wp:cNvGraphicFramePr>
+              <a:graphicFrameLocks xmlns:a="http://schemas.openxmlformats.org/drawingml/2006/main" noChangeAspect="1"/>
+            </wp:cNvGraphicFramePr>
+            <a:graphic xmlns:a="http://schemas.openxmlformats.org/drawingml/2006/main">
+              <a:graphicData uri="http://schemas.openxmlformats.org/drawingml/2006/picture">
+                <pic:pic xmlns:pic="http://schemas.openxmlformats.org/drawingml/2006/picture">
+                  <pic:nvPicPr>
+                    <pic:cNvPr id="0" name="Picture 29"/>
+                    <pic:cNvPicPr>
+                      <a:picLocks noChangeAspect="1" noChangeArrowheads="1"/>
+                    </pic:cNvPicPr>
+                  </pic:nvPicPr>
+                  <pic:blipFill>
+                    <a:blip r:embed="rId51">
+                      <a:extLst>
+                        <a:ext uri="{28A0092B-C50C-407E-A947-70E740481C1C}">
+                          <a14:useLocalDpi xmlns:a14="http://schemas.microsoft.com/office/drawing/2010/main" val="0"/>
+                        </a:ext>
+                      </a:extLst>
+                    </a:blip>
+                    <a:srcRect/>
+                    <a:stretch>
+                      <a:fillRect/>
+                    </a:stretch>
+                  </pic:blipFill>
+                  <pic:spPr bwMode="auto">
+                    <a:xfrm>
+                      <a:off x="0" y="0"/>
+                      <a:ext cx="941247" cy="327100"/>
+                    </a:xfrm>
+                    <a:prstGeom prst="rect">
+                      <a:avLst/>
+                    </a:prstGeom>
+                    <a:noFill/>
+                    <a:ln>
+                      <a:noFill/>
+                    </a:ln>
+                  </pic:spPr>
+                </pic:pic>
+              </a:graphicData>
+            </a:graphic>
+          </wp:inline>
+        </w:drawing>
+      </w:r>
+    </w:p>
+    <w:p/>
+    <w:p>
+      <w:pPr>
+        <w:pStyle w:val="ListParagraph"/>
+        <w:numPr>
+          <w:ilvl w:val="0"/>
+          <w:numId w:val="17"/>
+        </w:numPr>
+      </w:pPr>
+      <w:r>
+        <w:t>Clear Selections removes all the selected filters to allow users to start fresh.</w:t>
+      </w:r>
+    </w:p>
+    <w:p>
+      <w:pPr>
+        <w:pStyle w:val="ListParagraph"/>
+        <w:numPr>
+          <w:ilvl w:val="0"/>
+          <w:numId w:val="17"/>
+        </w:numPr>
+      </w:pPr>
+      <w:r>
+        <w:t>Clear Selections is located on the first and second pages of the Outlet tab, in the bottom navigation row.</w:t>
+      </w:r>
+    </w:p>
+    <w:p>
+      <w:pPr>
+        <w:pStyle w:val="ListParagraph"/>
+        <w:numPr>
+          <w:ilvl w:val="0"/>
+          <w:numId w:val="0"/>
+        </w:numPr>
+        <w:ind w:left="720"/>
+      </w:pPr>
+    </w:p>
+    <w:p>
+      <w:pPr>
+        <w:pStyle w:val="Heading3"/>
+      </w:pPr>
+      <w:bookmarkStart w:id="22" w:name="_Toc157613522"/>
+      <w:r>
+        <w:t>Category Tab</w:t>
+      </w:r>
+      <w:bookmarkEnd w:id="22"/>
     </w:p>
     <w:p/>
     <w:p/>
@@ -7540,16 +9284,16 @@
       <w:pPr>
         <w:pStyle w:val="Heading1"/>
       </w:pPr>
-      <w:bookmarkStart w:id="22" w:name="_Toc157588737"/>
-      <w:commentRangeStart w:id="23"/>
+      <w:bookmarkStart w:id="23" w:name="_Toc157613523"/>
       <w:commentRangeStart w:id="24"/>
+      <w:commentRangeStart w:id="25"/>
       <w:r>
         <w:t>Business Case</w:t>
       </w:r>
       <w:r>
         <w:t xml:space="preserve"> FAQs</w:t>
       </w:r>
-      <w:commentRangeEnd w:id="23"/>
+      <w:commentRangeEnd w:id="24"/>
       <w:r>
         <w:rPr>
           <w:rStyle w:val="CommentReference"/>
@@ -7558,9 +9302,9 @@
           <w:noProof w:val="0"/>
           <w:color w:val="auto"/>
         </w:rPr>
-        <w:commentReference w:id="23"/>
-      </w:r>
-      <w:commentRangeEnd w:id="24"/>
+        <w:commentReference w:id="24"/>
+      </w:r>
+      <w:commentRangeEnd w:id="25"/>
       <w:r>
         <w:rPr>
           <w:rStyle w:val="CommentReference"/>
@@ -7569,13 +9313,19 @@
           <w:noProof w:val="0"/>
           <w:color w:val="auto"/>
         </w:rPr>
-        <w:commentReference w:id="24"/>
-      </w:r>
-      <w:bookmarkEnd w:id="22"/>
-    </w:p>
-    <w:p>
-      <w:r>
-        <w:t>The purpose of this section is to</w:t>
+        <w:commentReference w:id="25"/>
+      </w:r>
+      <w:bookmarkEnd w:id="23"/>
+    </w:p>
+    <w:p>
+      <w:r>
+        <w:t xml:space="preserve">The purpose of this </w:t>
+      </w:r>
+      <w:r>
+        <w:t>page</w:t>
+      </w:r>
+      <w:r>
+        <w:t xml:space="preserve"> is to</w:t>
       </w:r>
       <w:r>
         <w:t xml:space="preserve"> identify generic business cases and general strategies.</w:t>
@@ -7652,11 +9402,11 @@
       <w:pPr>
         <w:pStyle w:val="Heading1"/>
       </w:pPr>
-      <w:bookmarkStart w:id="25" w:name="_Toc157588738"/>
+      <w:bookmarkStart w:id="26" w:name="_Toc157613524"/>
       <w:r>
         <w:t>How-To Tutorials</w:t>
       </w:r>
-      <w:bookmarkEnd w:id="25"/>
+      <w:bookmarkEnd w:id="26"/>
     </w:p>
     <w:p>
       <w:pPr>
@@ -7668,12 +9418,24 @@
         <w:rPr>
           <w:szCs w:val="20"/>
         </w:rPr>
-        <w:t xml:space="preserve">The purpose of this section is to identify common questions and </w:t>
+        <w:t xml:space="preserve">The purpose of this </w:t>
       </w:r>
       <w:r>
         <w:rPr>
           <w:szCs w:val="20"/>
         </w:rPr>
+        <w:t>page</w:t>
+      </w:r>
+      <w:r>
+        <w:rPr>
+          <w:szCs w:val="20"/>
+        </w:rPr>
+        <w:t xml:space="preserve"> is to identify common questions and </w:t>
+      </w:r>
+      <w:r>
+        <w:rPr>
+          <w:szCs w:val="20"/>
+        </w:rPr>
         <w:t xml:space="preserve">provide walkthrough steps. </w:t>
       </w:r>
     </w:p>
@@ -7695,11 +9457,11 @@
       <w:pPr>
         <w:pStyle w:val="Heading1"/>
       </w:pPr>
-      <w:bookmarkStart w:id="26" w:name="_Toc157588739"/>
+      <w:bookmarkStart w:id="27" w:name="_Toc157613525"/>
       <w:r>
         <w:t>References</w:t>
       </w:r>
-      <w:bookmarkEnd w:id="26"/>
+      <w:bookmarkEnd w:id="27"/>
     </w:p>
     <w:tbl>
       <w:tblPr>
@@ -7766,7 +9528,7 @@
                 <w:color w:val="267175" w:themeColor="accent6" w:themeShade="80"/>
               </w:rPr>
             </w:pPr>
-            <w:hyperlink r:id="rId52" w:history="1">
+            <w:hyperlink r:id="rId59" w:history="1">
               <w:r>
                 <w:rPr>
                   <w:rStyle w:val="Hyperlink"/>
@@ -7850,12 +9612,12 @@
     </w:tbl>
     <w:p/>
     <w:sectPr>
-      <w:headerReference w:type="even" r:id="rId53"/>
-      <w:headerReference w:type="default" r:id="rId54"/>
-      <w:footerReference w:type="even" r:id="rId55"/>
-      <w:footerReference w:type="default" r:id="rId56"/>
-      <w:headerReference w:type="first" r:id="rId57"/>
-      <w:footerReference w:type="first" r:id="rId58"/>
+      <w:headerReference w:type="even" r:id="rId60"/>
+      <w:headerReference w:type="default" r:id="rId61"/>
+      <w:footerReference w:type="even" r:id="rId62"/>
+      <w:footerReference w:type="default" r:id="rId63"/>
+      <w:headerReference w:type="first" r:id="rId64"/>
+      <w:footerReference w:type="first" r:id="rId65"/>
       <w:pgSz w:w="12240" w:h="15840" w:code="1"/>
       <w:pgMar w:top="720" w:right="1080" w:bottom="720" w:left="1440" w:header="720" w:footer="720" w:gutter="0"/>
       <w:cols w:space="720"/>
@@ -7915,7 +9677,7 @@
       </w:r>
     </w:p>
   </w:comment>
-  <w:comment w:id="20" w:author="Christina Louie" w:date="2024-01-31T11:42:00Z" w:initials="CL">
+  <w:comment w:id="24" w:author="Christina Louie" w:date="2024-01-29T15:28:00Z" w:initials="CL">
     <w:p>
       <w:pPr>
         <w:pStyle w:val="CommentText"/>
@@ -7927,27 +9689,11 @@
         <w:annotationRef/>
       </w:r>
       <w:r>
-        <w:t>Change section to page</w:t>
+        <w:t xml:space="preserve">List all the attribute to click/slide to get the answer, that the LLM would eventually learn. </w:t>
       </w:r>
     </w:p>
   </w:comment>
-  <w:comment w:id="23" w:author="Christina Louie" w:date="2024-01-29T15:28:00Z" w:initials="CL">
-    <w:p>
-      <w:pPr>
-        <w:pStyle w:val="CommentText"/>
-      </w:pPr>
-      <w:r>
-        <w:rPr>
-          <w:rStyle w:val="CommentReference"/>
-        </w:rPr>
-        <w:annotationRef/>
-      </w:r>
-      <w:r>
-        <w:t xml:space="preserve">List all the attribute to click/slide to get the answer, that the LLM would eventually learn. </w:t>
-      </w:r>
-    </w:p>
-  </w:comment>
-  <w:comment w:id="24" w:author="Christina Louie" w:date="2024-01-29T15:31:00Z" w:initials="CL">
+  <w:comment w:id="25" w:author="Christina Louie" w:date="2024-01-29T15:31:00Z" w:initials="CL">
     <w:p>
       <w:pPr>
         <w:pStyle w:val="CommentText"/>
@@ -7971,18 +9717,16 @@
   <w15:commentEx w15:paraId="20DF33D9" w15:done="0"/>
   <w15:commentEx w15:paraId="03ACE256" w15:paraIdParent="20DF33D9" w15:done="0"/>
   <w15:commentEx w15:paraId="721D7DAD" w15:done="0"/>
-  <w15:commentEx w15:paraId="2A46224F" w15:done="0"/>
   <w15:commentEx w15:paraId="6A413D0A" w15:done="0"/>
   <w15:commentEx w15:paraId="6D73841E" w15:done="0"/>
 </w15:commentsEx>
 </file>
 
 <file path=word/commentsExtensible.xml><?xml version="1.0" encoding="utf-8"?>
-<w16cex:commentsExtensible xmlns:wpc="http://schemas.microsoft.com/office/word/2010/wordprocessingCanvas" xmlns:cx="http://schemas.microsoft.com/office/drawing/2014/chartex" xmlns:cx1="http://schemas.microsoft.com/office/drawing/2015/9/8/chartex" xmlns:cx2="http://schemas.microsoft.com/office/drawing/2015/10/21/chartex" xmlns:cx3="http://schemas.microsoft.com/office/drawing/2016/5/9/chartex" xmlns:cx4="http://schemas.microsoft.com/office/drawing/2016/5/10/chartex" xmlns:cx5="http://schemas.microsoft.com/office/drawing/2016/5/11/chartex" xmlns:cx6="http://schemas.microsoft.com/office/drawing/2016/5/12/chartex" xmlns:cx7="http://schemas.microsoft.com/office/drawing/2016/5/13/chartex" xmlns:cx8="http://schemas.microsoft.com/office/drawing/2016/5/14/chartex" xmlns:mc="http://schemas.openxmlformats.org/markup-compatibility/2006" xmlns:aink="http://schemas.microsoft.com/office/drawing/2016/ink" xmlns:am3d="http://schemas.microsoft.com/office/drawing/2017/model3d" xmlns:o="urn:schemas-microsoft-com:office:office" xmlns:oel="http://schemas.microsoft.com/office/2019/extlst" xmlns:r="http://schemas.openxmlformats.org/officeDocument/2006/relationships" xmlns:m="http://schemas.openxmlformats.org/officeDocument/2006/math" xmlns:v="urn:schemas-microsoft-com:vml" xmlns:wp14="http://schemas.microsoft.com/office/word/2010/wordprocessingDrawing" xmlns:wp="http://schemas.openxmlformats.org/drawingml/2006/wordprocessingDrawing" xmlns:w10="urn:schemas-microsoft-com:office:word" xmlns:w="http://schemas.openxmlformats.org/wordprocessingml/2006/main" xmlns:w14="http://schemas.microsoft.com/office/word/2010/wordml" xmlns:w15="http://schemas.microsoft.com/office/word/2012/wordml" xmlns:w16cex="http://schemas.microsoft.com/office/word/2018/wordml/cex" xmlns:w16cid="http://schemas.microsoft.com/office/word/2016/wordml/cid" xmlns:w16="http://schemas.microsoft.com/office/word/2018/wordml" xmlns:w16sdtdh="http://schemas.microsoft.com/office/word/2020/wordml/sdtdatahash" xmlns:w16se="http://schemas.microsoft.com/office/word/2015/wordml/symex" xmlns:wpg="http://schemas.microsoft.com/office/word/2010/wordprocessingGroup" xmlns:wpi="http://schemas.microsoft.com/office/word/2010/wordprocessingInk" xmlns:wne="http://schemas.microsoft.com/office/word/2006/wordml" xmlns:wps="http://schemas.microsoft.com/office/word/2010/wordprocessingShape" mc:Ignorable="w14 w15 w16se w16cid w16 w16cex w16sdtdh wp14">
+<w16cex:commentsExtensible xmlns:wpc="http://schemas.microsoft.com/office/word/2010/wordprocessingCanvas" xmlns:cx="http://schemas.microsoft.com/office/drawing/2014/chartex" xmlns:cx1="http://schemas.microsoft.com/office/drawing/2015/9/8/chartex" xmlns:cx2="http://schemas.microsoft.com/office/drawing/2015/10/21/chartex" xmlns:cx3="http://schemas.microsoft.com/office/drawing/2016/5/9/chartex" xmlns:cx4="http://schemas.microsoft.com/office/drawing/2016/5/10/chartex" xmlns:cx5="http://schemas.microsoft.com/office/drawing/2016/5/11/chartex" xmlns:cx6="http://schemas.microsoft.com/office/drawing/2016/5/12/chartex" xmlns:cx7="http://schemas.microsoft.com/office/drawing/2016/5/13/chartex" xmlns:cx8="http://schemas.microsoft.com/office/drawing/2016/5/14/chartex" xmlns:cr="http://schemas.microsoft.com/office/comments/2020/reactions" xmlns:mc="http://schemas.openxmlformats.org/markup-compatibility/2006" xmlns:aink="http://schemas.microsoft.com/office/drawing/2016/ink" xmlns:am3d="http://schemas.microsoft.com/office/drawing/2017/model3d" xmlns:o="urn:schemas-microsoft-com:office:office" xmlns:oel="http://schemas.microsoft.com/office/2019/extlst" xmlns:r="http://schemas.openxmlformats.org/officeDocument/2006/relationships" xmlns:m="http://schemas.openxmlformats.org/officeDocument/2006/math" xmlns:v="urn:schemas-microsoft-com:vml" xmlns:wp14="http://schemas.microsoft.com/office/word/2010/wordprocessingDrawing" xmlns:wp="http://schemas.openxmlformats.org/drawingml/2006/wordprocessingDrawing" xmlns:w10="urn:schemas-microsoft-com:office:word" xmlns:w="http://schemas.openxmlformats.org/wordprocessingml/2006/main" xmlns:w14="http://schemas.microsoft.com/office/word/2010/wordml" xmlns:w15="http://schemas.microsoft.com/office/word/2012/wordml" xmlns:w16cex="http://schemas.microsoft.com/office/word/2018/wordml/cex" xmlns:w16cid="http://schemas.microsoft.com/office/word/2016/wordml/cid" xmlns:w16="http://schemas.microsoft.com/office/word/2018/wordml" xmlns:w16sdtdh="http://schemas.microsoft.com/office/word/2020/wordml/sdtdatahash" xmlns:w16se="http://schemas.microsoft.com/office/word/2015/wordml/symex" xmlns:wpg="http://schemas.microsoft.com/office/word/2010/wordprocessingGroup" xmlns:wpi="http://schemas.microsoft.com/office/word/2010/wordprocessingInk" xmlns:wne="http://schemas.microsoft.com/office/word/2006/wordml" xmlns:wps="http://schemas.microsoft.com/office/word/2010/wordprocessingShape" mc:Ignorable="w14 w15 w16se w16cid w16 w16cex w16sdtdh cr wp14">
   <w16cex:commentExtensible w16cex:durableId="0553C48A" w16cex:dateUtc="2024-01-26T20:50:00Z"/>
   <w16cex:commentExtensible w16cex:durableId="7FDFFAA7" w16cex:dateUtc="2024-01-29T14:24:00Z"/>
   <w16cex:commentExtensible w16cex:durableId="79736F12" w16cex:dateUtc="2024-01-30T14:42:00Z"/>
-  <w16cex:commentExtensible w16cex:durableId="6A93EB63" w16cex:dateUtc="2024-01-31T17:42:00Z"/>
   <w16cex:commentExtensible w16cex:durableId="036D6826" w16cex:dateUtc="2024-01-29T21:28:00Z"/>
   <w16cex:commentExtensible w16cex:durableId="67B5C739" w16cex:dateUtc="2024-01-29T21:31:00Z"/>
 </w16cex:commentsExtensible>
@@ -7993,7 +9737,6 @@
   <w16cid:commentId w16cid:paraId="20DF33D9" w16cid:durableId="0553C48A"/>
   <w16cid:commentId w16cid:paraId="03ACE256" w16cid:durableId="7FDFFAA7"/>
   <w16cid:commentId w16cid:paraId="721D7DAD" w16cid:durableId="79736F12"/>
-  <w16cid:commentId w16cid:paraId="2A46224F" w16cid:durableId="6A93EB63"/>
   <w16cid:commentId w16cid:paraId="6A413D0A" w16cid:durableId="036D6826"/>
   <w16cid:commentId w16cid:paraId="6D73841E" w16cid:durableId="67B5C739"/>
 </w16cid:commentsIds>
@@ -8237,7 +9980,7 @@
             </wp:anchor>
           </w:drawing>
         </mc:Choice>
-        <mc:Fallback xmlns:w16du="http://schemas.microsoft.com/office/word/2023/wordml/word16du">
+        <mc:Fallback>
           <w:pict>
             <v:rect w14:anchorId="17892205" id="Rectangle 21" o:spid="_x0000_s1026" style="position:absolute;margin-left:-462.6pt;margin-top:351.35pt;width:11in;height:18pt;rotation:90;z-index:251658240;visibility:visible;mso-wrap-style:square;mso-width-percent:0;mso-height-percent:0;mso-wrap-distance-left:9pt;mso-wrap-distance-top:0;mso-wrap-distance-right:9pt;mso-wrap-distance-bottom:0;mso-position-horizontal:absolute;mso-position-horizontal-relative:text;mso-position-vertical:absolute;mso-position-vertical-relative:text;mso-width-percent:0;mso-height-percent:0;mso-width-relative:margin;mso-height-relative:margin;v-text-anchor:middle" o:gfxdata="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" fillcolor="#f40000" stroked="f" strokeweight="1pt">
               <v:fill color2="#8bd3e6" rotate="t" focusposition="1,1" focussize="" colors="0 #f40000;9175f #ff6720;18350f #e6a65d;.5 #f2a900;38666f #d6cf8d;47186f #bfbb98;56361f #86d295;1 #8bd3e6" focus="100%" type="gradientRadial"/>
@@ -8852,7 +10595,7 @@
         <w:rFonts w:ascii="Symbol" w:hAnsi="Symbol" w:hint="default"/>
       </w:rPr>
     </w:lvl>
-    <w:lvl w:ilvl="1" w:tplc="04090003" w:tentative="1">
+    <w:lvl w:ilvl="1" w:tplc="04090003">
       <w:start w:val="1"/>
       <w:numFmt w:val="bullet"/>
       <w:lvlText w:val="o"/>
@@ -10268,6 +12011,119 @@
     </w:lvl>
   </w:abstractNum>
   <w:abstractNum w:abstractNumId="18" w15:restartNumberingAfterBreak="0">
+    <w:nsid w:val="7699196E"/>
+    <w:multiLevelType w:val="hybridMultilevel"/>
+    <w:tmpl w:val="85DE179A"/>
+    <w:lvl w:ilvl="0" w:tplc="04090001">
+      <w:start w:val="1"/>
+      <w:numFmt w:val="bullet"/>
+      <w:lvlText w:val=""/>
+      <w:lvlJc w:val="left"/>
+      <w:pPr>
+        <w:ind w:left="720" w:hanging="360"/>
+      </w:pPr>
+      <w:rPr>
+        <w:rFonts w:ascii="Symbol" w:hAnsi="Symbol" w:hint="default"/>
+      </w:rPr>
+    </w:lvl>
+    <w:lvl w:ilvl="1" w:tplc="04090003" w:tentative="1">
+      <w:start w:val="1"/>
+      <w:numFmt w:val="bullet"/>
+      <w:lvlText w:val="o"/>
+      <w:lvlJc w:val="left"/>
+      <w:pPr>
+        <w:ind w:left="1440" w:hanging="360"/>
+      </w:pPr>
+      <w:rPr>
+        <w:rFonts w:ascii="Courier New" w:hAnsi="Courier New" w:cs="Courier New" w:hint="default"/>
+      </w:rPr>
+    </w:lvl>
+    <w:lvl w:ilvl="2" w:tplc="04090005" w:tentative="1">
+      <w:start w:val="1"/>
+      <w:numFmt w:val="bullet"/>
+      <w:lvlText w:val=""/>
+      <w:lvlJc w:val="left"/>
+      <w:pPr>
+        <w:ind w:left="2160" w:hanging="360"/>
+      </w:pPr>
+      <w:rPr>
+        <w:rFonts w:ascii="Wingdings" w:hAnsi="Wingdings" w:hint="default"/>
+      </w:rPr>
+    </w:lvl>
+    <w:lvl w:ilvl="3" w:tplc="04090001" w:tentative="1">
+      <w:start w:val="1"/>
+      <w:numFmt w:val="bullet"/>
+      <w:lvlText w:val=""/>
+      <w:lvlJc w:val="left"/>
+      <w:pPr>
+        <w:ind w:left="2880" w:hanging="360"/>
+      </w:pPr>
+      <w:rPr>
+        <w:rFonts w:ascii="Symbol" w:hAnsi="Symbol" w:hint="default"/>
+      </w:rPr>
+    </w:lvl>
+    <w:lvl w:ilvl="4" w:tplc="04090003" w:tentative="1">
+      <w:start w:val="1"/>
+      <w:numFmt w:val="bullet"/>
+      <w:lvlText w:val="o"/>
+      <w:lvlJc w:val="left"/>
+      <w:pPr>
+        <w:ind w:left="3600" w:hanging="360"/>
+      </w:pPr>
+      <w:rPr>
+        <w:rFonts w:ascii="Courier New" w:hAnsi="Courier New" w:cs="Courier New" w:hint="default"/>
+      </w:rPr>
+    </w:lvl>
+    <w:lvl w:ilvl="5" w:tplc="04090005" w:tentative="1">
+      <w:start w:val="1"/>
+      <w:numFmt w:val="bullet"/>
+      <w:lvlText w:val=""/>
+      <w:lvlJc w:val="left"/>
+      <w:pPr>
+        <w:ind w:left="4320" w:hanging="360"/>
+      </w:pPr>
+      <w:rPr>
+        <w:rFonts w:ascii="Wingdings" w:hAnsi="Wingdings" w:hint="default"/>
+      </w:rPr>
+    </w:lvl>
+    <w:lvl w:ilvl="6" w:tplc="04090001" w:tentative="1">
+      <w:start w:val="1"/>
+      <w:numFmt w:val="bullet"/>
+      <w:lvlText w:val=""/>
+      <w:lvlJc w:val="left"/>
+      <w:pPr>
+        <w:ind w:left="5040" w:hanging="360"/>
+      </w:pPr>
+      <w:rPr>
+        <w:rFonts w:ascii="Symbol" w:hAnsi="Symbol" w:hint="default"/>
+      </w:rPr>
+    </w:lvl>
+    <w:lvl w:ilvl="7" w:tplc="04090003" w:tentative="1">
+      <w:start w:val="1"/>
+      <w:numFmt w:val="bullet"/>
+      <w:lvlText w:val="o"/>
+      <w:lvlJc w:val="left"/>
+      <w:pPr>
+        <w:ind w:left="5760" w:hanging="360"/>
+      </w:pPr>
+      <w:rPr>
+        <w:rFonts w:ascii="Courier New" w:hAnsi="Courier New" w:cs="Courier New" w:hint="default"/>
+      </w:rPr>
+    </w:lvl>
+    <w:lvl w:ilvl="8" w:tplc="04090005" w:tentative="1">
+      <w:start w:val="1"/>
+      <w:numFmt w:val="bullet"/>
+      <w:lvlText w:val=""/>
+      <w:lvlJc w:val="left"/>
+      <w:pPr>
+        <w:ind w:left="6480" w:hanging="360"/>
+      </w:pPr>
+      <w:rPr>
+        <w:rFonts w:ascii="Wingdings" w:hAnsi="Wingdings" w:hint="default"/>
+      </w:rPr>
+    </w:lvl>
+  </w:abstractNum>
+  <w:abstractNum w:abstractNumId="19" w15:restartNumberingAfterBreak="0">
     <w:nsid w:val="7BCC0164"/>
     <w:multiLevelType w:val="hybridMultilevel"/>
     <w:tmpl w:val="334E9B78"/>
@@ -10420,7 +12276,7 @@
     <w:abstractNumId w:val="16"/>
   </w:num>
   <w:num w:numId="14" w16cid:durableId="1807042407">
-    <w:abstractNumId w:val="18"/>
+    <w:abstractNumId w:val="19"/>
   </w:num>
   <w:num w:numId="15" w16cid:durableId="2139759889">
     <w:abstractNumId w:val="8"/>
@@ -10439,6 +12295,9 @@
   </w:num>
   <w:num w:numId="20" w16cid:durableId="1388184557">
     <w:abstractNumId w:val="13"/>
+  </w:num>
+  <w:num w:numId="21" w16cid:durableId="145366991">
+    <w:abstractNumId w:val="18"/>
   </w:num>
 </w:numbering>
 </file>
@@ -10852,13 +12711,13 @@
   <w:style w:type="paragraph" w:default="1" w:styleId="Normal">
     <w:name w:val="Normal"/>
     <w:qFormat/>
-    <w:rsid w:val="00865F55"/>
+    <w:rsid w:val="0047726A"/>
     <w:pPr>
       <w:spacing w:before="120" w:after="120" w:line="240" w:lineRule="auto"/>
     </w:pPr>
     <w:rPr>
       <w:kern w:val="18"/>
-      <w:sz w:val="20"/>
+      <w:sz w:val="18"/>
       <w14:ligatures w14:val="standardContextual"/>
     </w:rPr>
   </w:style>
@@ -11903,17 +13762,6 @@
 </file>
 
 <file path=customXml/item1.xml><?xml version="1.0" encoding="utf-8"?>
-<p:properties xmlns:p="http://schemas.microsoft.com/office/2006/metadata/properties" xmlns:xsi="http://www.w3.org/2001/XMLSchema-instance" xmlns:pc="http://schemas.microsoft.com/office/infopath/2007/PartnerControls">
-  <documentManagement>
-    <lcf76f155ced4ddcb4097134ff3c332f xmlns="2d01a8a0-04a9-4b54-a801-13e8bae1d938">
-      <Terms xmlns="http://schemas.microsoft.com/office/infopath/2007/PartnerControls"/>
-    </lcf76f155ced4ddcb4097134ff3c332f>
-    <TaxCatchAll xmlns="7c9728ce-8109-4a86-a6df-552363d87d98" xsi:nil="true"/>
-  </documentManagement>
-</p:properties>
-</file>
-
-<file path=customXml/item2.xml><?xml version="1.0" encoding="utf-8"?>
 <ct:contentTypeSchema xmlns:ct="http://schemas.microsoft.com/office/2006/metadata/contentType" xmlns:ma="http://schemas.microsoft.com/office/2006/metadata/properties/metaAttributes" ct:_="" ma:_="" ma:contentTypeName="Document" ma:contentTypeID="0x01010086902BE96CAEE84EA6720031B9AC0473" ma:contentTypeVersion="17" ma:contentTypeDescription="Create a new document." ma:contentTypeScope="" ma:versionID="f052c23717132872378d483ae823375f">
   <xsd:schema xmlns:xsd="http://www.w3.org/2001/XMLSchema" xmlns:xs="http://www.w3.org/2001/XMLSchema" xmlns:p="http://schemas.microsoft.com/office/2006/metadata/properties" xmlns:ns2="2d01a8a0-04a9-4b54-a801-13e8bae1d938" xmlns:ns3="7c9728ce-8109-4a86-a6df-552363d87d98" targetNamespace="http://schemas.microsoft.com/office/2006/metadata/properties" ma:root="true" ma:fieldsID="3a38955df162196e8c208e9fcd2650d2" ns2:_="" ns3:_="">
     <xsd:import namespace="2d01a8a0-04a9-4b54-a801-13e8bae1d938"/>
@@ -12162,6 +14010,10 @@
 </ct:contentTypeSchema>
 </file>
 
+<file path=customXml/item2.xml><?xml version="1.0" encoding="utf-8"?>
+<b:Sources xmlns:b="http://schemas.openxmlformats.org/officeDocument/2006/bibliography" xmlns="http://schemas.openxmlformats.org/officeDocument/2006/bibliography" SelectedStyle="\APASixthEditionOfficeOnline.xsl" StyleName="APA" Version="6"/>
+</file>
+
 <file path=customXml/item3.xml><?xml version="1.0" encoding="utf-8"?>
 <?mso-contentType ?>
 <FormTemplates xmlns="http://schemas.microsoft.com/sharepoint/v3/contenttype/forms">
@@ -12172,21 +14024,17 @@
 </file>
 
 <file path=customXml/item4.xml><?xml version="1.0" encoding="utf-8"?>
-<b:Sources xmlns:b="http://schemas.openxmlformats.org/officeDocument/2006/bibliography" xmlns="http://schemas.openxmlformats.org/officeDocument/2006/bibliography" SelectedStyle="\APASixthEditionOfficeOnline.xsl" StyleName="APA" Version="6"/>
+<p:properties xmlns:p="http://schemas.microsoft.com/office/2006/metadata/properties" xmlns:xsi="http://www.w3.org/2001/XMLSchema-instance" xmlns:pc="http://schemas.microsoft.com/office/infopath/2007/PartnerControls">
+  <documentManagement>
+    <lcf76f155ced4ddcb4097134ff3c332f xmlns="2d01a8a0-04a9-4b54-a801-13e8bae1d938">
+      <Terms xmlns="http://schemas.microsoft.com/office/infopath/2007/PartnerControls"/>
+    </lcf76f155ced4ddcb4097134ff3c332f>
+    <TaxCatchAll xmlns="7c9728ce-8109-4a86-a6df-552363d87d98" xsi:nil="true"/>
+  </documentManagement>
+</p:properties>
 </file>
 
 <file path=customXml/itemProps1.xml><?xml version="1.0" encoding="utf-8"?>
-<ds:datastoreItem xmlns:ds="http://schemas.openxmlformats.org/officeDocument/2006/customXml" ds:itemID="{CFC8E784-F6D4-4804-953D-D4EB36520371}">
-  <ds:schemaRefs>
-    <ds:schemaRef ds:uri="http://schemas.microsoft.com/office/2006/metadata/properties"/>
-    <ds:schemaRef ds:uri="http://schemas.microsoft.com/office/infopath/2007/PartnerControls"/>
-    <ds:schemaRef ds:uri="2d01a8a0-04a9-4b54-a801-13e8bae1d938"/>
-    <ds:schemaRef ds:uri="7c9728ce-8109-4a86-a6df-552363d87d98"/>
-  </ds:schemaRefs>
-</ds:datastoreItem>
-</file>
-
-<file path=customXml/itemProps2.xml><?xml version="1.0" encoding="utf-8"?>
 <ds:datastoreItem xmlns:ds="http://schemas.openxmlformats.org/officeDocument/2006/customXml" ds:itemID="{179996D6-7B2D-405F-9596-60229BBB9FFF}">
   <ds:schemaRefs>
     <ds:schemaRef ds:uri="http://schemas.microsoft.com/office/2006/metadata/contentType"/>
@@ -12205,6 +14053,14 @@
 </ds:datastoreItem>
 </file>
 
+<file path=customXml/itemProps2.xml><?xml version="1.0" encoding="utf-8"?>
+<ds:datastoreItem xmlns:ds="http://schemas.openxmlformats.org/officeDocument/2006/customXml" ds:itemID="{5088C9DF-7B1D-4CA9-AEC7-05B31A2FDFBE}">
+  <ds:schemaRefs>
+    <ds:schemaRef ds:uri="http://schemas.openxmlformats.org/officeDocument/2006/bibliography"/>
+  </ds:schemaRefs>
+</ds:datastoreItem>
+</file>
+
 <file path=customXml/itemProps3.xml><?xml version="1.0" encoding="utf-8"?>
 <ds:datastoreItem xmlns:ds="http://schemas.openxmlformats.org/officeDocument/2006/customXml" ds:itemID="{71E6D221-880D-47FA-B464-83A57573FDB9}">
   <ds:schemaRefs>
@@ -12214,9 +14070,12 @@
 </file>
 
 <file path=customXml/itemProps4.xml><?xml version="1.0" encoding="utf-8"?>
-<ds:datastoreItem xmlns:ds="http://schemas.openxmlformats.org/officeDocument/2006/customXml" ds:itemID="{5088C9DF-7B1D-4CA9-AEC7-05B31A2FDFBE}">
+<ds:datastoreItem xmlns:ds="http://schemas.openxmlformats.org/officeDocument/2006/customXml" ds:itemID="{CFC8E784-F6D4-4804-953D-D4EB36520371}">
   <ds:schemaRefs>
-    <ds:schemaRef ds:uri="http://schemas.openxmlformats.org/officeDocument/2006/bibliography"/>
+    <ds:schemaRef ds:uri="http://schemas.microsoft.com/office/2006/metadata/properties"/>
+    <ds:schemaRef ds:uri="http://schemas.microsoft.com/office/infopath/2007/PartnerControls"/>
+    <ds:schemaRef ds:uri="2d01a8a0-04a9-4b54-a801-13e8bae1d938"/>
+    <ds:schemaRef ds:uri="7c9728ce-8109-4a86-a6df-552363d87d98"/>
   </ds:schemaRefs>
 </ds:datastoreItem>
 </file>

</xml_diff>